<commit_message>
Added results values for R and C
</commit_message>
<xml_diff>
--- a/Analogue filter/Filter equations.docx
+++ b/Analogue filter/Filter equations.docx
@@ -1956,9 +1956,195 @@
       <w:pPr>
         <w:spacing w:after="60"/>
         <w:rPr>
+          <w:u w:val="single"/>
           <w:lang w:val="en-US"/>
         </w:rPr>
       </w:pPr>
+      <w:r>
+        <w:rPr>
+          <w:u w:val="single"/>
+          <w:lang w:val="en-US"/>
+        </w:rPr>
+        <w:t xml:space="preserve">Results: </w:t>
+      </w:r>
+      <m:oMath>
+        <m:sSub>
+          <m:sSubPr>
+            <m:ctrlPr>
+              <w:rPr>
+                <w:rFonts w:ascii="Cambria Math" w:hAnsi="Cambria Math"/>
+                <w:i/>
+                <w:u w:val="single"/>
+                <w:lang w:val="en-US"/>
+              </w:rPr>
+            </m:ctrlPr>
+          </m:sSubPr>
+          <m:e>
+            <m:r>
+              <w:rPr>
+                <w:rFonts w:ascii="Cambria Math" w:hAnsi="Cambria Math"/>
+                <w:u w:val="single"/>
+                <w:lang w:val="en-US"/>
+              </w:rPr>
+              <m:t>R</m:t>
+            </m:r>
+          </m:e>
+          <m:sub>
+            <m:r>
+              <w:rPr>
+                <w:rFonts w:ascii="Cambria Math" w:hAnsi="Cambria Math"/>
+                <w:u w:val="single"/>
+                <w:lang w:val="en-US"/>
+              </w:rPr>
+              <m:t>1</m:t>
+            </m:r>
+          </m:sub>
+        </m:sSub>
+        <m:r>
+          <w:rPr>
+            <w:rFonts w:ascii="Cambria Math" w:hAnsi="Cambria Math"/>
+            <w:u w:val="single"/>
+            <w:lang w:val="en-US"/>
+          </w:rPr>
+          <m:t xml:space="preserve">=300K, </m:t>
+        </m:r>
+        <m:sSub>
+          <m:sSubPr>
+            <m:ctrlPr>
+              <w:rPr>
+                <w:rFonts w:ascii="Cambria Math" w:hAnsi="Cambria Math"/>
+                <w:i/>
+                <w:u w:val="single"/>
+                <w:lang w:val="en-US"/>
+              </w:rPr>
+            </m:ctrlPr>
+          </m:sSubPr>
+          <m:e>
+            <m:r>
+              <w:rPr>
+                <w:rFonts w:ascii="Cambria Math" w:hAnsi="Cambria Math"/>
+                <w:u w:val="single"/>
+                <w:lang w:val="en-US"/>
+              </w:rPr>
+              <m:t>R</m:t>
+            </m:r>
+          </m:e>
+          <m:sub>
+            <m:r>
+              <w:rPr>
+                <w:rFonts w:ascii="Cambria Math" w:hAnsi="Cambria Math"/>
+                <w:u w:val="single"/>
+                <w:lang w:val="en-US"/>
+              </w:rPr>
+              <m:t>2</m:t>
+            </m:r>
+          </m:sub>
+        </m:sSub>
+        <m:r>
+          <w:rPr>
+            <w:rFonts w:ascii="Cambria Math" w:hAnsi="Cambria Math"/>
+            <w:u w:val="single"/>
+            <w:lang w:val="en-US"/>
+          </w:rPr>
+          <m:t xml:space="preserve">=300K, </m:t>
+        </m:r>
+        <m:sSub>
+          <m:sSubPr>
+            <m:ctrlPr>
+              <w:rPr>
+                <w:rFonts w:ascii="Cambria Math" w:hAnsi="Cambria Math"/>
+                <w:i/>
+                <w:u w:val="single"/>
+                <w:lang w:val="en-US"/>
+              </w:rPr>
+            </m:ctrlPr>
+          </m:sSubPr>
+          <m:e>
+            <m:r>
+              <w:rPr>
+                <w:rFonts w:ascii="Cambria Math" w:hAnsi="Cambria Math"/>
+                <w:u w:val="single"/>
+                <w:lang w:val="en-US"/>
+              </w:rPr>
+              <m:t>C</m:t>
+            </m:r>
+          </m:e>
+          <m:sub>
+            <m:r>
+              <w:rPr>
+                <w:rFonts w:ascii="Cambria Math" w:hAnsi="Cambria Math"/>
+                <w:u w:val="single"/>
+                <w:lang w:val="en-US"/>
+              </w:rPr>
+              <m:t>1</m:t>
+            </m:r>
+          </m:sub>
+        </m:sSub>
+        <m:r>
+          <w:rPr>
+            <w:rFonts w:ascii="Cambria Math" w:hAnsi="Cambria Math"/>
+            <w:u w:val="single"/>
+            <w:lang w:val="en-US"/>
+          </w:rPr>
+          <m:t xml:space="preserve">=0.015μF, </m:t>
+        </m:r>
+        <m:sSub>
+          <m:sSubPr>
+            <m:ctrlPr>
+              <w:rPr>
+                <w:rFonts w:ascii="Cambria Math" w:hAnsi="Cambria Math"/>
+                <w:i/>
+                <w:u w:val="single"/>
+                <w:lang w:val="en-US"/>
+              </w:rPr>
+            </m:ctrlPr>
+          </m:sSubPr>
+          <m:e>
+            <m:r>
+              <w:rPr>
+                <w:rFonts w:ascii="Cambria Math" w:hAnsi="Cambria Math"/>
+                <w:u w:val="single"/>
+                <w:lang w:val="en-US"/>
+              </w:rPr>
+              <m:t>C</m:t>
+            </m:r>
+          </m:e>
+          <m:sub>
+            <m:r>
+              <w:rPr>
+                <w:rFonts w:ascii="Cambria Math" w:hAnsi="Cambria Math"/>
+                <w:u w:val="single"/>
+                <w:lang w:val="en-US"/>
+              </w:rPr>
+              <m:t>2</m:t>
+            </m:r>
+          </m:sub>
+        </m:sSub>
+        <m:r>
+          <w:rPr>
+            <w:rFonts w:ascii="Cambria Math" w:hAnsi="Cambria Math"/>
+            <w:u w:val="single"/>
+            <w:lang w:val="en-US"/>
+          </w:rPr>
+          <m:t>=0.030μF</m:t>
+        </m:r>
+      </m:oMath>
+    </w:p>
+    <w:p>
+      <w:pPr>
+        <w:rPr>
+          <w:b/>
+          <w:bCs/>
+        </w:rPr>
+      </w:pPr>
+      <w:r>
+        <w:rPr>
+          <w:b/>
+          <w:bCs/>
+        </w:rPr>
+        <w:lastRenderedPageBreak/>
+        <w:t>Appendix:</w:t>
+      </w:r>
     </w:p>
     <w:p>
       <w:pPr>
@@ -1971,7 +2157,6 @@
         <w:rPr>
           <w:lang w:val="en-US"/>
         </w:rPr>
-        <w:lastRenderedPageBreak/>
         <w:t>Graph for n and m</w:t>
       </w:r>
     </w:p>
@@ -2479,7 +2664,6 @@
     <w:next w:val="Normal"/>
     <w:link w:val="Heading2Char"/>
     <w:uiPriority w:val="9"/>
-    <w:semiHidden/>
     <w:unhideWhenUsed/>
     <w:qFormat/>
     <w:rsid w:val="00086ED4"/>
@@ -2699,7 +2883,6 @@
     <w:basedOn w:val="DefaultParagraphFont"/>
     <w:link w:val="Heading2"/>
     <w:uiPriority w:val="9"/>
-    <w:semiHidden/>
     <w:rsid w:val="00086ED4"/>
     <w:rPr>
       <w:rFonts w:asciiTheme="majorHAnsi" w:eastAsiaTheme="majorEastAsia" w:hAnsiTheme="majorHAnsi" w:cstheme="majorBidi"/>

</xml_diff>

<commit_message>
Added subroutines, changed R and C for filter
</commit_message>
<xml_diff>
--- a/Analogue filter/Filter equations.docx
+++ b/Analogue filter/Filter equations.docx
@@ -1574,7 +1574,21 @@
             <w:rFonts w:ascii="Cambria Math" w:hAnsi="Cambria Math"/>
             <w:lang w:val="en-US"/>
           </w:rPr>
-          <m:t>C=0.015 μF</m:t>
+          <m:t>C=</m:t>
+        </m:r>
+        <m:r>
+          <w:rPr>
+            <w:rFonts w:ascii="Cambria Math" w:hAnsi="Cambria Math"/>
+            <w:lang w:val="en-US"/>
+          </w:rPr>
+          <m:t>2.2</m:t>
+        </m:r>
+        <m:r>
+          <w:rPr>
+            <w:rFonts w:ascii="Cambria Math" w:hAnsi="Cambria Math"/>
+            <w:lang w:val="en-US"/>
+          </w:rPr>
+          <m:t xml:space="preserve"> μF</m:t>
         </m:r>
       </m:oMath>
       <w:r>
@@ -1646,7 +1660,21 @@
                 <w:rFonts w:ascii="Cambria Math" w:hAnsi="Cambria Math"/>
                 <w:lang w:val="en-US"/>
               </w:rPr>
-              <m:t xml:space="preserve"> ×25×2π×0.015×</m:t>
+              <m:t xml:space="preserve"> ×25×2π×</m:t>
+            </m:r>
+            <m:r>
+              <w:rPr>
+                <w:rFonts w:ascii="Cambria Math" w:hAnsi="Cambria Math"/>
+                <w:lang w:val="en-US"/>
+              </w:rPr>
+              <m:t>2.2</m:t>
+            </m:r>
+            <m:r>
+              <w:rPr>
+                <w:rFonts w:ascii="Cambria Math" w:hAnsi="Cambria Math"/>
+                <w:lang w:val="en-US"/>
+              </w:rPr>
+              <m:t>×</m:t>
             </m:r>
             <m:sSup>
               <m:sSupPr>
@@ -1684,7 +1712,35 @@
             <w:rFonts w:ascii="Cambria Math" w:hAnsi="Cambria Math"/>
             <w:lang w:val="en-US"/>
           </w:rPr>
-          <m:t>=300105≈300K</m:t>
+          <m:t>=</m:t>
+        </m:r>
+        <m:r>
+          <w:rPr>
+            <w:rFonts w:ascii="Cambria Math" w:hAnsi="Cambria Math"/>
+            <w:lang w:val="en-US"/>
+          </w:rPr>
+          <m:t>2046</m:t>
+        </m:r>
+        <m:r>
+          <w:rPr>
+            <w:rFonts w:ascii="Cambria Math" w:hAnsi="Cambria Math"/>
+            <w:lang w:val="en-US"/>
+          </w:rPr>
+          <m:t>≈</m:t>
+        </m:r>
+        <m:r>
+          <w:rPr>
+            <w:rFonts w:ascii="Cambria Math" w:hAnsi="Cambria Math"/>
+            <w:lang w:val="en-US"/>
+          </w:rPr>
+          <m:t>2</m:t>
+        </m:r>
+        <m:r>
+          <w:rPr>
+            <w:rFonts w:ascii="Cambria Math" w:hAnsi="Cambria Math"/>
+            <w:lang w:val="en-US"/>
+          </w:rPr>
+          <m:t>K</m:t>
         </m:r>
       </m:oMath>
       <w:r>
@@ -1698,13 +1754,272 @@
       <w:pPr>
         <w:spacing w:after="60"/>
         <w:rPr>
+          <w:u w:val="single"/>
           <w:lang w:val="en-US"/>
         </w:rPr>
       </w:pPr>
       <w:r>
         <w:rPr>
-          <w:lang w:val="en-US"/>
-        </w:rPr>
+          <w:u w:val="single"/>
+          <w:lang w:val="en-US"/>
+        </w:rPr>
+        <w:t xml:space="preserve">Results: </w:t>
+      </w:r>
+      <m:oMath>
+        <m:sSub>
+          <m:sSubPr>
+            <m:ctrlPr>
+              <w:rPr>
+                <w:rFonts w:ascii="Cambria Math" w:hAnsi="Cambria Math"/>
+                <w:i/>
+                <w:u w:val="single"/>
+                <w:lang w:val="en-US"/>
+              </w:rPr>
+            </m:ctrlPr>
+          </m:sSubPr>
+          <m:e>
+            <m:r>
+              <w:rPr>
+                <w:rFonts w:ascii="Cambria Math" w:hAnsi="Cambria Math"/>
+                <w:u w:val="single"/>
+                <w:lang w:val="en-US"/>
+              </w:rPr>
+              <m:t>R</m:t>
+            </m:r>
+          </m:e>
+          <m:sub>
+            <m:r>
+              <w:rPr>
+                <w:rFonts w:ascii="Cambria Math" w:hAnsi="Cambria Math"/>
+                <w:u w:val="single"/>
+                <w:lang w:val="en-US"/>
+              </w:rPr>
+              <m:t>1</m:t>
+            </m:r>
+          </m:sub>
+        </m:sSub>
+        <m:r>
+          <w:rPr>
+            <w:rFonts w:ascii="Cambria Math" w:hAnsi="Cambria Math"/>
+            <w:u w:val="single"/>
+            <w:lang w:val="en-US"/>
+          </w:rPr>
+          <m:t>=</m:t>
+        </m:r>
+        <m:r>
+          <w:rPr>
+            <w:rFonts w:ascii="Cambria Math" w:hAnsi="Cambria Math"/>
+            <w:u w:val="single"/>
+            <w:lang w:val="en-US"/>
+          </w:rPr>
+          <m:t>2</m:t>
+        </m:r>
+        <m:r>
+          <w:rPr>
+            <w:rFonts w:ascii="Cambria Math" w:hAnsi="Cambria Math"/>
+            <w:u w:val="single"/>
+            <w:lang w:val="en-US"/>
+          </w:rPr>
+          <m:t xml:space="preserve">K, </m:t>
+        </m:r>
+        <m:sSub>
+          <m:sSubPr>
+            <m:ctrlPr>
+              <w:rPr>
+                <w:rFonts w:ascii="Cambria Math" w:hAnsi="Cambria Math"/>
+                <w:i/>
+                <w:u w:val="single"/>
+                <w:lang w:val="en-US"/>
+              </w:rPr>
+            </m:ctrlPr>
+          </m:sSubPr>
+          <m:e>
+            <m:r>
+              <w:rPr>
+                <w:rFonts w:ascii="Cambria Math" w:hAnsi="Cambria Math"/>
+                <w:u w:val="single"/>
+                <w:lang w:val="en-US"/>
+              </w:rPr>
+              <m:t>R</m:t>
+            </m:r>
+          </m:e>
+          <m:sub>
+            <m:r>
+              <w:rPr>
+                <w:rFonts w:ascii="Cambria Math" w:hAnsi="Cambria Math"/>
+                <w:u w:val="single"/>
+                <w:lang w:val="en-US"/>
+              </w:rPr>
+              <m:t>2</m:t>
+            </m:r>
+          </m:sub>
+        </m:sSub>
+        <m:r>
+          <w:rPr>
+            <w:rFonts w:ascii="Cambria Math" w:hAnsi="Cambria Math"/>
+            <w:u w:val="single"/>
+            <w:lang w:val="en-US"/>
+          </w:rPr>
+          <m:t>=</m:t>
+        </m:r>
+        <m:r>
+          <w:rPr>
+            <w:rFonts w:ascii="Cambria Math" w:hAnsi="Cambria Math"/>
+            <w:u w:val="single"/>
+            <w:lang w:val="en-US"/>
+          </w:rPr>
+          <m:t>2</m:t>
+        </m:r>
+        <m:r>
+          <w:rPr>
+            <w:rFonts w:ascii="Cambria Math" w:hAnsi="Cambria Math"/>
+            <w:u w:val="single"/>
+            <w:lang w:val="en-US"/>
+          </w:rPr>
+          <m:t xml:space="preserve">K, </m:t>
+        </m:r>
+        <m:sSub>
+          <m:sSubPr>
+            <m:ctrlPr>
+              <w:rPr>
+                <w:rFonts w:ascii="Cambria Math" w:hAnsi="Cambria Math"/>
+                <w:i/>
+                <w:u w:val="single"/>
+                <w:lang w:val="en-US"/>
+              </w:rPr>
+            </m:ctrlPr>
+          </m:sSubPr>
+          <m:e>
+            <m:r>
+              <w:rPr>
+                <w:rFonts w:ascii="Cambria Math" w:hAnsi="Cambria Math"/>
+                <w:u w:val="single"/>
+                <w:lang w:val="en-US"/>
+              </w:rPr>
+              <m:t>C</m:t>
+            </m:r>
+          </m:e>
+          <m:sub>
+            <m:r>
+              <w:rPr>
+                <w:rFonts w:ascii="Cambria Math" w:hAnsi="Cambria Math"/>
+                <w:u w:val="single"/>
+                <w:lang w:val="en-US"/>
+              </w:rPr>
+              <m:t>1</m:t>
+            </m:r>
+          </m:sub>
+        </m:sSub>
+        <m:r>
+          <w:rPr>
+            <w:rFonts w:ascii="Cambria Math" w:hAnsi="Cambria Math"/>
+            <w:u w:val="single"/>
+            <w:lang w:val="en-US"/>
+          </w:rPr>
+          <m:t>=</m:t>
+        </m:r>
+        <m:r>
+          <w:rPr>
+            <w:rFonts w:ascii="Cambria Math" w:hAnsi="Cambria Math"/>
+            <w:u w:val="single"/>
+            <w:lang w:val="en-US"/>
+          </w:rPr>
+          <m:t>2.2</m:t>
+        </m:r>
+        <m:r>
+          <w:rPr>
+            <w:rFonts w:ascii="Cambria Math" w:hAnsi="Cambria Math"/>
+            <w:u w:val="single"/>
+            <w:lang w:val="en-US"/>
+          </w:rPr>
+          <m:t xml:space="preserve">μF, </m:t>
+        </m:r>
+        <m:sSub>
+          <m:sSubPr>
+            <m:ctrlPr>
+              <w:rPr>
+                <w:rFonts w:ascii="Cambria Math" w:hAnsi="Cambria Math"/>
+                <w:i/>
+                <w:u w:val="single"/>
+                <w:lang w:val="en-US"/>
+              </w:rPr>
+            </m:ctrlPr>
+          </m:sSubPr>
+          <m:e>
+            <m:r>
+              <w:rPr>
+                <w:rFonts w:ascii="Cambria Math" w:hAnsi="Cambria Math"/>
+                <w:u w:val="single"/>
+                <w:lang w:val="en-US"/>
+              </w:rPr>
+              <m:t>C</m:t>
+            </m:r>
+          </m:e>
+          <m:sub>
+            <m:r>
+              <w:rPr>
+                <w:rFonts w:ascii="Cambria Math" w:hAnsi="Cambria Math"/>
+                <w:u w:val="single"/>
+                <w:lang w:val="en-US"/>
+              </w:rPr>
+              <m:t>2</m:t>
+            </m:r>
+          </m:sub>
+        </m:sSub>
+        <m:r>
+          <w:rPr>
+            <w:rFonts w:ascii="Cambria Math" w:hAnsi="Cambria Math"/>
+            <w:u w:val="single"/>
+            <w:lang w:val="en-US"/>
+          </w:rPr>
+          <m:t>=</m:t>
+        </m:r>
+        <m:r>
+          <w:rPr>
+            <w:rFonts w:ascii="Cambria Math" w:hAnsi="Cambria Math"/>
+            <w:u w:val="single"/>
+            <w:lang w:val="en-US"/>
+          </w:rPr>
+          <m:t>4.7</m:t>
+        </m:r>
+        <m:r>
+          <w:rPr>
+            <w:rFonts w:ascii="Cambria Math" w:hAnsi="Cambria Math"/>
+            <w:u w:val="single"/>
+            <w:lang w:val="en-US"/>
+          </w:rPr>
+          <m:t>μF</m:t>
+        </m:r>
+      </m:oMath>
+    </w:p>
+    <w:p>
+      <w:pPr>
+        <w:spacing w:after="60"/>
+        <w:rPr>
+          <w:lang w:val="en-US"/>
+        </w:rPr>
+      </w:pPr>
+    </w:p>
+    <w:p>
+      <w:pPr>
+        <w:spacing w:after="60"/>
+        <w:rPr>
+          <w:lang w:val="en-US"/>
+        </w:rPr>
+      </w:pPr>
+    </w:p>
+    <w:p>
+      <w:pPr>
+        <w:spacing w:after="60"/>
+        <w:rPr>
+          <w:lang w:val="en-US"/>
+        </w:rPr>
+      </w:pPr>
+      <w:r>
+        <w:rPr>
+          <w:lang w:val="en-US"/>
+        </w:rPr>
+        <w:lastRenderedPageBreak/>
         <w:t xml:space="preserve">Check the actual cutoff frequency </w:t>
       </w:r>
       <m:oMath>
@@ -1803,34 +2118,26 @@
             </m:r>
           </m:num>
           <m:den>
-            <m:rad>
-              <m:radPr>
-                <m:degHide m:val="1"/>
-                <m:ctrlPr>
-                  <w:rPr>
-                    <w:rFonts w:ascii="Cambria Math" w:hAnsi="Cambria Math"/>
-                    <w:i/>
-                    <w:lang w:val="en-US"/>
-                  </w:rPr>
-                </m:ctrlPr>
-              </m:radPr>
-              <m:deg/>
-              <m:e>
-                <m:r>
-                  <w:rPr>
-                    <w:rFonts w:ascii="Cambria Math" w:hAnsi="Cambria Math"/>
-                    <w:lang w:val="en-US"/>
-                  </w:rPr>
-                  <m:t>2</m:t>
-                </m:r>
-              </m:e>
-            </m:rad>
-            <m:r>
-              <w:rPr>
-                <w:rFonts w:ascii="Cambria Math" w:hAnsi="Cambria Math"/>
-                <w:lang w:val="en-US"/>
-              </w:rPr>
-              <m:t>×2π×300×</m:t>
+            <m:r>
+              <w:rPr>
+                <w:rFonts w:ascii="Cambria Math" w:hAnsi="Cambria Math"/>
+                <w:lang w:val="en-US"/>
+              </w:rPr>
+              <m:t>2π×</m:t>
+            </m:r>
+            <m:r>
+              <w:rPr>
+                <w:rFonts w:ascii="Cambria Math" w:hAnsi="Cambria Math"/>
+                <w:lang w:val="en-US"/>
+              </w:rPr>
+              <m:t>2</m:t>
+            </m:r>
+            <m:r>
+              <w:rPr>
+                <w:rFonts w:ascii="Cambria Math" w:hAnsi="Cambria Math"/>
+                <w:lang w:val="en-US"/>
+              </w:rPr>
+              <m:t>×</m:t>
             </m:r>
             <m:sSup>
               <m:sSupPr>
@@ -1866,7 +2173,50 @@
                 <w:rFonts w:ascii="Cambria Math" w:hAnsi="Cambria Math"/>
                 <w:lang w:val="en-US"/>
               </w:rPr>
-              <m:t>×0.015×</m:t>
+              <m:t>×</m:t>
+            </m:r>
+            <m:rad>
+              <m:radPr>
+                <m:degHide m:val="1"/>
+                <m:ctrlPr>
+                  <w:rPr>
+                    <w:rFonts w:ascii="Cambria Math" w:hAnsi="Cambria Math"/>
+                    <w:i/>
+                    <w:lang w:val="en-US"/>
+                  </w:rPr>
+                </m:ctrlPr>
+              </m:radPr>
+              <m:deg/>
+              <m:e>
+                <m:r>
+                  <w:rPr>
+                    <w:rFonts w:ascii="Cambria Math" w:hAnsi="Cambria Math"/>
+                    <w:lang w:val="en-US"/>
+                  </w:rPr>
+                  <m:t>2.2</m:t>
+                </m:r>
+                <m:r>
+                  <w:rPr>
+                    <w:rFonts w:ascii="Cambria Math" w:hAnsi="Cambria Math"/>
+                    <w:lang w:val="en-US"/>
+                  </w:rPr>
+                  <m:t>×</m:t>
+                </m:r>
+                <m:r>
+                  <w:rPr>
+                    <w:rFonts w:ascii="Cambria Math" w:hAnsi="Cambria Math"/>
+                    <w:lang w:val="en-US"/>
+                  </w:rPr>
+                  <m:t>4.7</m:t>
+                </m:r>
+              </m:e>
+            </m:rad>
+            <m:r>
+              <w:rPr>
+                <w:rFonts w:ascii="Cambria Math" w:hAnsi="Cambria Math"/>
+                <w:lang w:val="en-US"/>
+              </w:rPr>
+              <m:t>×</m:t>
             </m:r>
             <m:sSup>
               <m:sSupPr>
@@ -1904,7 +2254,21 @@
             <w:rFonts w:ascii="Cambria Math" w:hAnsi="Cambria Math"/>
             <w:lang w:val="en-US"/>
           </w:rPr>
-          <m:t>=25 Hz</m:t>
+          <m:t>=2</m:t>
+        </m:r>
+        <m:r>
+          <w:rPr>
+            <w:rFonts w:ascii="Cambria Math" w:hAnsi="Cambria Math"/>
+            <w:lang w:val="en-US"/>
+          </w:rPr>
+          <m:t>4.7</m:t>
+        </m:r>
+        <m:r>
+          <w:rPr>
+            <w:rFonts w:ascii="Cambria Math" w:hAnsi="Cambria Math"/>
+            <w:lang w:val="en-US"/>
+          </w:rPr>
+          <m:t xml:space="preserve"> Hz</m:t>
         </m:r>
       </m:oMath>
       <w:r>
@@ -1918,7 +2282,18 @@
           <w:lang w:val="en-US"/>
         </w:rPr>
         <w:tab/>
-        <w:t xml:space="preserve">matches expected </w:t>
+      </w:r>
+      <w:r>
+        <w:rPr>
+          <w:lang w:val="en-US"/>
+        </w:rPr>
+        <w:t>near</w:t>
+      </w:r>
+      <w:r>
+        <w:rPr>
+          <w:lang w:val="en-US"/>
+        </w:rPr>
+        <w:t xml:space="preserve"> expected </w:t>
       </w:r>
       <m:oMath>
         <m:sSub>
@@ -1954,195 +2329,16 @@
     </w:p>
     <w:p>
       <w:pPr>
-        <w:spacing w:after="60"/>
-        <w:rPr>
-          <w:u w:val="single"/>
-          <w:lang w:val="en-US"/>
+        <w:rPr>
+          <w:b/>
+          <w:bCs/>
         </w:rPr>
       </w:pPr>
       <w:r>
         <w:rPr>
-          <w:u w:val="single"/>
-          <w:lang w:val="en-US"/>
-        </w:rPr>
-        <w:t xml:space="preserve">Results: </w:t>
-      </w:r>
-      <m:oMath>
-        <m:sSub>
-          <m:sSubPr>
-            <m:ctrlPr>
-              <w:rPr>
-                <w:rFonts w:ascii="Cambria Math" w:hAnsi="Cambria Math"/>
-                <w:i/>
-                <w:u w:val="single"/>
-                <w:lang w:val="en-US"/>
-              </w:rPr>
-            </m:ctrlPr>
-          </m:sSubPr>
-          <m:e>
-            <m:r>
-              <w:rPr>
-                <w:rFonts w:ascii="Cambria Math" w:hAnsi="Cambria Math"/>
-                <w:u w:val="single"/>
-                <w:lang w:val="en-US"/>
-              </w:rPr>
-              <m:t>R</m:t>
-            </m:r>
-          </m:e>
-          <m:sub>
-            <m:r>
-              <w:rPr>
-                <w:rFonts w:ascii="Cambria Math" w:hAnsi="Cambria Math"/>
-                <w:u w:val="single"/>
-                <w:lang w:val="en-US"/>
-              </w:rPr>
-              <m:t>1</m:t>
-            </m:r>
-          </m:sub>
-        </m:sSub>
-        <m:r>
-          <w:rPr>
-            <w:rFonts w:ascii="Cambria Math" w:hAnsi="Cambria Math"/>
-            <w:u w:val="single"/>
-            <w:lang w:val="en-US"/>
-          </w:rPr>
-          <m:t xml:space="preserve">=300K, </m:t>
-        </m:r>
-        <m:sSub>
-          <m:sSubPr>
-            <m:ctrlPr>
-              <w:rPr>
-                <w:rFonts w:ascii="Cambria Math" w:hAnsi="Cambria Math"/>
-                <w:i/>
-                <w:u w:val="single"/>
-                <w:lang w:val="en-US"/>
-              </w:rPr>
-            </m:ctrlPr>
-          </m:sSubPr>
-          <m:e>
-            <m:r>
-              <w:rPr>
-                <w:rFonts w:ascii="Cambria Math" w:hAnsi="Cambria Math"/>
-                <w:u w:val="single"/>
-                <w:lang w:val="en-US"/>
-              </w:rPr>
-              <m:t>R</m:t>
-            </m:r>
-          </m:e>
-          <m:sub>
-            <m:r>
-              <w:rPr>
-                <w:rFonts w:ascii="Cambria Math" w:hAnsi="Cambria Math"/>
-                <w:u w:val="single"/>
-                <w:lang w:val="en-US"/>
-              </w:rPr>
-              <m:t>2</m:t>
-            </m:r>
-          </m:sub>
-        </m:sSub>
-        <m:r>
-          <w:rPr>
-            <w:rFonts w:ascii="Cambria Math" w:hAnsi="Cambria Math"/>
-            <w:u w:val="single"/>
-            <w:lang w:val="en-US"/>
-          </w:rPr>
-          <m:t xml:space="preserve">=300K, </m:t>
-        </m:r>
-        <m:sSub>
-          <m:sSubPr>
-            <m:ctrlPr>
-              <w:rPr>
-                <w:rFonts w:ascii="Cambria Math" w:hAnsi="Cambria Math"/>
-                <w:i/>
-                <w:u w:val="single"/>
-                <w:lang w:val="en-US"/>
-              </w:rPr>
-            </m:ctrlPr>
-          </m:sSubPr>
-          <m:e>
-            <m:r>
-              <w:rPr>
-                <w:rFonts w:ascii="Cambria Math" w:hAnsi="Cambria Math"/>
-                <w:u w:val="single"/>
-                <w:lang w:val="en-US"/>
-              </w:rPr>
-              <m:t>C</m:t>
-            </m:r>
-          </m:e>
-          <m:sub>
-            <m:r>
-              <w:rPr>
-                <w:rFonts w:ascii="Cambria Math" w:hAnsi="Cambria Math"/>
-                <w:u w:val="single"/>
-                <w:lang w:val="en-US"/>
-              </w:rPr>
-              <m:t>1</m:t>
-            </m:r>
-          </m:sub>
-        </m:sSub>
-        <m:r>
-          <w:rPr>
-            <w:rFonts w:ascii="Cambria Math" w:hAnsi="Cambria Math"/>
-            <w:u w:val="single"/>
-            <w:lang w:val="en-US"/>
-          </w:rPr>
-          <m:t xml:space="preserve">=0.015μF, </m:t>
-        </m:r>
-        <m:sSub>
-          <m:sSubPr>
-            <m:ctrlPr>
-              <w:rPr>
-                <w:rFonts w:ascii="Cambria Math" w:hAnsi="Cambria Math"/>
-                <w:i/>
-                <w:u w:val="single"/>
-                <w:lang w:val="en-US"/>
-              </w:rPr>
-            </m:ctrlPr>
-          </m:sSubPr>
-          <m:e>
-            <m:r>
-              <w:rPr>
-                <w:rFonts w:ascii="Cambria Math" w:hAnsi="Cambria Math"/>
-                <w:u w:val="single"/>
-                <w:lang w:val="en-US"/>
-              </w:rPr>
-              <m:t>C</m:t>
-            </m:r>
-          </m:e>
-          <m:sub>
-            <m:r>
-              <w:rPr>
-                <w:rFonts w:ascii="Cambria Math" w:hAnsi="Cambria Math"/>
-                <w:u w:val="single"/>
-                <w:lang w:val="en-US"/>
-              </w:rPr>
-              <m:t>2</m:t>
-            </m:r>
-          </m:sub>
-        </m:sSub>
-        <m:r>
-          <w:rPr>
-            <w:rFonts w:ascii="Cambria Math" w:hAnsi="Cambria Math"/>
-            <w:u w:val="single"/>
-            <w:lang w:val="en-US"/>
-          </w:rPr>
-          <m:t>=0.030μF</m:t>
-        </m:r>
-      </m:oMath>
-    </w:p>
-    <w:p>
-      <w:pPr>
-        <w:rPr>
           <w:b/>
           <w:bCs/>
         </w:rPr>
-      </w:pPr>
-      <w:r>
-        <w:rPr>
-          <w:b/>
-          <w:bCs/>
-        </w:rPr>
-        <w:lastRenderedPageBreak/>
         <w:t>Appendix:</w:t>
       </w:r>
     </w:p>

</xml_diff>

<commit_message>
Reworked filter to accomodate for internal resistor of adxl
</commit_message>
<xml_diff>
--- a/Analogue filter/Filter equations.docx
+++ b/Analogue filter/Filter equations.docx
@@ -1556,6 +1556,28 @@
           <w:lang w:val="en-US"/>
         </w:rPr>
       </w:pPr>
+    </w:p>
+    <w:p>
+      <w:pPr>
+        <w:spacing w:after="60"/>
+        <w:rPr>
+          <w:lang w:val="en-US"/>
+        </w:rPr>
+      </w:pPr>
+      <w:r>
+        <w:rPr>
+          <w:lang w:val="en-US"/>
+        </w:rPr>
+        <w:t>As R is predetermined by internal resistance on each output of ADXL:</w:t>
+      </w:r>
+    </w:p>
+    <w:p>
+      <w:pPr>
+        <w:spacing w:after="60"/>
+        <w:rPr>
+          <w:lang w:val="en-US"/>
+        </w:rPr>
+      </w:pPr>
       <w:r>
         <w:rPr>
           <w:lang w:val="en-US"/>
@@ -1574,21 +1596,21 @@
             <w:rFonts w:ascii="Cambria Math" w:hAnsi="Cambria Math"/>
             <w:lang w:val="en-US"/>
           </w:rPr>
-          <m:t>C=</m:t>
-        </m:r>
-        <m:r>
-          <w:rPr>
-            <w:rFonts w:ascii="Cambria Math" w:hAnsi="Cambria Math"/>
-            <w:lang w:val="en-US"/>
-          </w:rPr>
-          <m:t>2.2</m:t>
-        </m:r>
-        <m:r>
-          <w:rPr>
-            <w:rFonts w:ascii="Cambria Math" w:hAnsi="Cambria Math"/>
-            <w:lang w:val="en-US"/>
-          </w:rPr>
-          <m:t xml:space="preserve"> μF</m:t>
+          <m:t>R</m:t>
+        </m:r>
+        <m:r>
+          <w:rPr>
+            <w:rFonts w:ascii="Cambria Math" w:hAnsi="Cambria Math"/>
+            <w:lang w:val="en-US"/>
+          </w:rPr>
+          <m:t>=</m:t>
+        </m:r>
+        <m:r>
+          <w:rPr>
+            <w:rFonts w:ascii="Cambria Math" w:hAnsi="Cambria Math"/>
+            <w:lang w:val="en-US"/>
+          </w:rPr>
+          <m:t>32K</m:t>
         </m:r>
       </m:oMath>
       <w:r>
@@ -1611,7 +1633,14 @@
             <w:rFonts w:ascii="Cambria Math" w:hAnsi="Cambria Math"/>
             <w:lang w:val="en-US"/>
           </w:rPr>
-          <m:t>R=</m:t>
+          <m:t>C</m:t>
+        </m:r>
+        <m:r>
+          <w:rPr>
+            <w:rFonts w:ascii="Cambria Math" w:hAnsi="Cambria Math"/>
+            <w:lang w:val="en-US"/>
+          </w:rPr>
+          <m:t>=</m:t>
         </m:r>
         <m:f>
           <m:fPr>
@@ -1667,8 +1696,571 @@
                 <w:rFonts w:ascii="Cambria Math" w:hAnsi="Cambria Math"/>
                 <w:lang w:val="en-US"/>
               </w:rPr>
-              <m:t>2.2</m:t>
-            </m:r>
+              <m:t>32</m:t>
+            </m:r>
+            <m:r>
+              <w:rPr>
+                <w:rFonts w:ascii="Cambria Math" w:hAnsi="Cambria Math"/>
+                <w:lang w:val="en-US"/>
+              </w:rPr>
+              <m:t>×</m:t>
+            </m:r>
+            <m:sSup>
+              <m:sSupPr>
+                <m:ctrlPr>
+                  <w:rPr>
+                    <w:rFonts w:ascii="Cambria Math" w:hAnsi="Cambria Math"/>
+                    <w:i/>
+                    <w:lang w:val="en-US"/>
+                  </w:rPr>
+                </m:ctrlPr>
+              </m:sSupPr>
+              <m:e>
+                <m:r>
+                  <w:rPr>
+                    <w:rFonts w:ascii="Cambria Math" w:hAnsi="Cambria Math"/>
+                    <w:lang w:val="en-US"/>
+                  </w:rPr>
+                  <m:t>10</m:t>
+                </m:r>
+              </m:e>
+              <m:sup>
+                <m:r>
+                  <w:rPr>
+                    <w:rFonts w:ascii="Cambria Math" w:hAnsi="Cambria Math"/>
+                    <w:lang w:val="en-US"/>
+                  </w:rPr>
+                  <m:t>3</m:t>
+                </m:r>
+              </m:sup>
+            </m:sSup>
+          </m:den>
+        </m:f>
+        <m:r>
+          <w:rPr>
+            <w:rFonts w:ascii="Cambria Math" w:hAnsi="Cambria Math"/>
+            <w:lang w:val="en-US"/>
+          </w:rPr>
+          <m:t>=</m:t>
+        </m:r>
+        <m:r>
+          <w:rPr>
+            <w:rFonts w:ascii="Cambria Math" w:hAnsi="Cambria Math"/>
+            <w:lang w:val="en-US"/>
+          </w:rPr>
+          <m:t>0.1407×</m:t>
+        </m:r>
+        <m:sSup>
+          <m:sSupPr>
+            <m:ctrlPr>
+              <w:rPr>
+                <w:rFonts w:ascii="Cambria Math" w:hAnsi="Cambria Math"/>
+                <w:i/>
+                <w:lang w:val="en-US"/>
+              </w:rPr>
+            </m:ctrlPr>
+          </m:sSupPr>
+          <m:e>
+            <m:r>
+              <w:rPr>
+                <w:rFonts w:ascii="Cambria Math" w:hAnsi="Cambria Math"/>
+                <w:lang w:val="en-US"/>
+              </w:rPr>
+              <m:t>10</m:t>
+            </m:r>
+          </m:e>
+          <m:sup>
+            <m:r>
+              <w:rPr>
+                <w:rFonts w:ascii="Cambria Math" w:hAnsi="Cambria Math"/>
+                <w:lang w:val="en-US"/>
+              </w:rPr>
+              <m:t>-6</m:t>
+            </m:r>
+          </m:sup>
+        </m:sSup>
+        <m:r>
+          <w:rPr>
+            <w:rFonts w:ascii="Cambria Math" w:hAnsi="Cambria Math"/>
+            <w:lang w:val="en-US"/>
+          </w:rPr>
+          <m:t>≈</m:t>
+        </m:r>
+        <m:r>
+          <w:rPr>
+            <w:rFonts w:ascii="Cambria Math" w:hAnsi="Cambria Math"/>
+            <w:lang w:val="en-US"/>
+          </w:rPr>
+          <m:t>0.15μF</m:t>
+        </m:r>
+      </m:oMath>
+      <w:r>
+        <w:rPr>
+          <w:lang w:val="en-US"/>
+        </w:rPr>
+        <w:t xml:space="preserve"> (standard value as well)</w:t>
+      </w:r>
+    </w:p>
+    <w:p>
+      <w:pPr>
+        <w:spacing w:after="60"/>
+        <w:rPr>
+          <w:u w:val="single"/>
+          <w:lang w:val="en-US"/>
+        </w:rPr>
+      </w:pPr>
+      <w:r>
+        <w:rPr>
+          <w:u w:val="single"/>
+          <w:lang w:val="en-US"/>
+        </w:rPr>
+        <w:t xml:space="preserve">Results: </w:t>
+      </w:r>
+      <m:oMath>
+        <m:sSub>
+          <m:sSubPr>
+            <m:ctrlPr>
+              <w:rPr>
+                <w:rFonts w:ascii="Cambria Math" w:hAnsi="Cambria Math"/>
+                <w:i/>
+                <w:u w:val="single"/>
+                <w:lang w:val="en-US"/>
+              </w:rPr>
+            </m:ctrlPr>
+          </m:sSubPr>
+          <m:e>
+            <m:r>
+              <w:rPr>
+                <w:rFonts w:ascii="Cambria Math" w:hAnsi="Cambria Math"/>
+                <w:u w:val="single"/>
+                <w:lang w:val="en-US"/>
+              </w:rPr>
+              <m:t>R</m:t>
+            </m:r>
+          </m:e>
+          <m:sub>
+            <m:r>
+              <w:rPr>
+                <w:rFonts w:ascii="Cambria Math" w:hAnsi="Cambria Math"/>
+                <w:u w:val="single"/>
+                <w:lang w:val="en-US"/>
+              </w:rPr>
+              <m:t>1</m:t>
+            </m:r>
+          </m:sub>
+        </m:sSub>
+        <m:r>
+          <w:rPr>
+            <w:rFonts w:ascii="Cambria Math" w:hAnsi="Cambria Math"/>
+            <w:u w:val="single"/>
+            <w:lang w:val="en-US"/>
+          </w:rPr>
+          <m:t>=</m:t>
+        </m:r>
+        <m:r>
+          <w:rPr>
+            <w:rFonts w:ascii="Cambria Math" w:hAnsi="Cambria Math"/>
+            <w:u w:val="single"/>
+            <w:lang w:val="en-US"/>
+          </w:rPr>
+          <m:t>3</m:t>
+        </m:r>
+        <m:r>
+          <w:rPr>
+            <w:rFonts w:ascii="Cambria Math" w:hAnsi="Cambria Math"/>
+            <w:u w:val="single"/>
+            <w:lang w:val="en-US"/>
+          </w:rPr>
+          <m:t xml:space="preserve">2K, </m:t>
+        </m:r>
+        <m:sSub>
+          <m:sSubPr>
+            <m:ctrlPr>
+              <w:rPr>
+                <w:rFonts w:ascii="Cambria Math" w:hAnsi="Cambria Math"/>
+                <w:i/>
+                <w:u w:val="single"/>
+                <w:lang w:val="en-US"/>
+              </w:rPr>
+            </m:ctrlPr>
+          </m:sSubPr>
+          <m:e>
+            <m:r>
+              <w:rPr>
+                <w:rFonts w:ascii="Cambria Math" w:hAnsi="Cambria Math"/>
+                <w:u w:val="single"/>
+                <w:lang w:val="en-US"/>
+              </w:rPr>
+              <m:t>R</m:t>
+            </m:r>
+          </m:e>
+          <m:sub>
+            <m:r>
+              <w:rPr>
+                <w:rFonts w:ascii="Cambria Math" w:hAnsi="Cambria Math"/>
+                <w:u w:val="single"/>
+                <w:lang w:val="en-US"/>
+              </w:rPr>
+              <m:t>2</m:t>
+            </m:r>
+          </m:sub>
+        </m:sSub>
+        <m:r>
+          <w:rPr>
+            <w:rFonts w:ascii="Cambria Math" w:hAnsi="Cambria Math"/>
+            <w:u w:val="single"/>
+            <w:lang w:val="en-US"/>
+          </w:rPr>
+          <m:t>=</m:t>
+        </m:r>
+        <m:r>
+          <w:rPr>
+            <w:rFonts w:ascii="Cambria Math" w:hAnsi="Cambria Math"/>
+            <w:u w:val="single"/>
+            <w:lang w:val="en-US"/>
+          </w:rPr>
+          <m:t>3</m:t>
+        </m:r>
+        <m:r>
+          <w:rPr>
+            <w:rFonts w:ascii="Cambria Math" w:hAnsi="Cambria Math"/>
+            <w:u w:val="single"/>
+            <w:lang w:val="en-US"/>
+          </w:rPr>
+          <m:t xml:space="preserve">2K, </m:t>
+        </m:r>
+        <m:sSub>
+          <m:sSubPr>
+            <m:ctrlPr>
+              <w:rPr>
+                <w:rFonts w:ascii="Cambria Math" w:hAnsi="Cambria Math"/>
+                <w:i/>
+                <w:u w:val="single"/>
+                <w:lang w:val="en-US"/>
+              </w:rPr>
+            </m:ctrlPr>
+          </m:sSubPr>
+          <m:e>
+            <m:r>
+              <w:rPr>
+                <w:rFonts w:ascii="Cambria Math" w:hAnsi="Cambria Math"/>
+                <w:u w:val="single"/>
+                <w:lang w:val="en-US"/>
+              </w:rPr>
+              <m:t>C</m:t>
+            </m:r>
+          </m:e>
+          <m:sub>
+            <m:r>
+              <w:rPr>
+                <w:rFonts w:ascii="Cambria Math" w:hAnsi="Cambria Math"/>
+                <w:u w:val="single"/>
+                <w:lang w:val="en-US"/>
+              </w:rPr>
+              <m:t>1</m:t>
+            </m:r>
+          </m:sub>
+        </m:sSub>
+        <m:r>
+          <w:rPr>
+            <w:rFonts w:ascii="Cambria Math" w:hAnsi="Cambria Math"/>
+            <w:u w:val="single"/>
+            <w:lang w:val="en-US"/>
+          </w:rPr>
+          <m:t>=</m:t>
+        </m:r>
+        <m:r>
+          <w:rPr>
+            <w:rFonts w:ascii="Cambria Math" w:hAnsi="Cambria Math"/>
+            <w:u w:val="single"/>
+            <w:lang w:val="en-US"/>
+          </w:rPr>
+          <m:t>0.15</m:t>
+        </m:r>
+        <m:r>
+          <w:rPr>
+            <w:rFonts w:ascii="Cambria Math" w:hAnsi="Cambria Math"/>
+            <w:u w:val="single"/>
+            <w:lang w:val="en-US"/>
+          </w:rPr>
+          <m:t xml:space="preserve">μF, </m:t>
+        </m:r>
+        <m:sSub>
+          <m:sSubPr>
+            <m:ctrlPr>
+              <w:rPr>
+                <w:rFonts w:ascii="Cambria Math" w:hAnsi="Cambria Math"/>
+                <w:i/>
+                <w:u w:val="single"/>
+                <w:lang w:val="en-US"/>
+              </w:rPr>
+            </m:ctrlPr>
+          </m:sSubPr>
+          <m:e>
+            <m:r>
+              <w:rPr>
+                <w:rFonts w:ascii="Cambria Math" w:hAnsi="Cambria Math"/>
+                <w:u w:val="single"/>
+                <w:lang w:val="en-US"/>
+              </w:rPr>
+              <m:t>C</m:t>
+            </m:r>
+          </m:e>
+          <m:sub>
+            <m:r>
+              <w:rPr>
+                <w:rFonts w:ascii="Cambria Math" w:hAnsi="Cambria Math"/>
+                <w:u w:val="single"/>
+                <w:lang w:val="en-US"/>
+              </w:rPr>
+              <m:t>2</m:t>
+            </m:r>
+          </m:sub>
+        </m:sSub>
+        <m:r>
+          <w:rPr>
+            <w:rFonts w:ascii="Cambria Math" w:hAnsi="Cambria Math"/>
+            <w:u w:val="single"/>
+            <w:lang w:val="en-US"/>
+          </w:rPr>
+          <m:t>=</m:t>
+        </m:r>
+        <m:r>
+          <w:rPr>
+            <w:rFonts w:ascii="Cambria Math" w:hAnsi="Cambria Math"/>
+            <w:u w:val="single"/>
+            <w:lang w:val="en-US"/>
+          </w:rPr>
+          <m:t>0.33</m:t>
+        </m:r>
+        <m:r>
+          <w:rPr>
+            <w:rFonts w:ascii="Cambria Math" w:hAnsi="Cambria Math"/>
+            <w:u w:val="single"/>
+            <w:lang w:val="en-US"/>
+          </w:rPr>
+          <m:t>μF</m:t>
+        </m:r>
+      </m:oMath>
+    </w:p>
+    <w:p>
+      <w:pPr>
+        <w:spacing w:after="60"/>
+        <w:rPr>
+          <w:lang w:val="en-US"/>
+        </w:rPr>
+      </w:pPr>
+    </w:p>
+    <w:p>
+      <w:pPr>
+        <w:spacing w:after="60"/>
+        <w:rPr>
+          <w:lang w:val="en-US"/>
+        </w:rPr>
+      </w:pPr>
+    </w:p>
+    <w:p>
+      <w:pPr>
+        <w:spacing w:after="60"/>
+        <w:rPr>
+          <w:lang w:val="en-US"/>
+        </w:rPr>
+      </w:pPr>
+      <w:r>
+        <w:rPr>
+          <w:lang w:val="en-US"/>
+        </w:rPr>
+        <w:t xml:space="preserve">Check the actual cutoff frequency </w:t>
+      </w:r>
+      <m:oMath>
+        <m:sSub>
+          <m:sSubPr>
+            <m:ctrlPr>
+              <w:rPr>
+                <w:rFonts w:ascii="Cambria Math" w:hAnsi="Cambria Math"/>
+                <w:i/>
+                <w:lang w:val="en-US"/>
+              </w:rPr>
+            </m:ctrlPr>
+          </m:sSubPr>
+          <m:e>
+            <m:r>
+              <w:rPr>
+                <w:rFonts w:ascii="Cambria Math" w:hAnsi="Cambria Math"/>
+                <w:lang w:val="en-US"/>
+              </w:rPr>
+              <m:t>f</m:t>
+            </m:r>
+          </m:e>
+          <m:sub>
+            <m:r>
+              <w:rPr>
+                <w:rFonts w:ascii="Cambria Math" w:hAnsi="Cambria Math"/>
+                <w:lang w:val="en-US"/>
+              </w:rPr>
+              <m:t>c</m:t>
+            </m:r>
+          </m:sub>
+        </m:sSub>
+      </m:oMath>
+    </w:p>
+    <w:p>
+      <w:pPr>
+        <w:spacing w:after="60"/>
+        <w:rPr>
+          <w:lang w:val="en-US"/>
+        </w:rPr>
+      </w:pPr>
+      <m:oMath>
+        <m:sSub>
+          <m:sSubPr>
+            <m:ctrlPr>
+              <w:rPr>
+                <w:rFonts w:ascii="Cambria Math" w:hAnsi="Cambria Math"/>
+                <w:i/>
+                <w:lang w:val="en-US"/>
+              </w:rPr>
+            </m:ctrlPr>
+          </m:sSubPr>
+          <m:e>
+            <m:r>
+              <w:rPr>
+                <w:rFonts w:ascii="Cambria Math" w:hAnsi="Cambria Math"/>
+                <w:lang w:val="en-US"/>
+              </w:rPr>
+              <m:t>f</m:t>
+            </m:r>
+          </m:e>
+          <m:sub>
+            <m:r>
+              <w:rPr>
+                <w:rFonts w:ascii="Cambria Math" w:hAnsi="Cambria Math"/>
+                <w:lang w:val="en-US"/>
+              </w:rPr>
+              <m:t>c</m:t>
+            </m:r>
+          </m:sub>
+        </m:sSub>
+        <m:r>
+          <w:rPr>
+            <w:rFonts w:ascii="Cambria Math" w:hAnsi="Cambria Math"/>
+            <w:lang w:val="en-US"/>
+          </w:rPr>
+          <m:t xml:space="preserve">= </m:t>
+        </m:r>
+        <m:f>
+          <m:fPr>
+            <m:ctrlPr>
+              <w:rPr>
+                <w:rFonts w:ascii="Cambria Math" w:hAnsi="Cambria Math"/>
+                <w:i/>
+                <w:lang w:val="en-US"/>
+              </w:rPr>
+            </m:ctrlPr>
+          </m:fPr>
+          <m:num>
+            <m:r>
+              <w:rPr>
+                <w:rFonts w:ascii="Cambria Math" w:hAnsi="Cambria Math"/>
+                <w:lang w:val="en-US"/>
+              </w:rPr>
+              <m:t>1</m:t>
+            </m:r>
+          </m:num>
+          <m:den>
+            <m:r>
+              <w:rPr>
+                <w:rFonts w:ascii="Cambria Math" w:hAnsi="Cambria Math"/>
+                <w:lang w:val="en-US"/>
+              </w:rPr>
+              <m:t>2π×</m:t>
+            </m:r>
+            <m:r>
+              <w:rPr>
+                <w:rFonts w:ascii="Cambria Math" w:hAnsi="Cambria Math"/>
+                <w:lang w:val="en-US"/>
+              </w:rPr>
+              <m:t>3</m:t>
+            </m:r>
+            <m:r>
+              <w:rPr>
+                <w:rFonts w:ascii="Cambria Math" w:hAnsi="Cambria Math"/>
+                <w:lang w:val="en-US"/>
+              </w:rPr>
+              <m:t>2×</m:t>
+            </m:r>
+            <m:sSup>
+              <m:sSupPr>
+                <m:ctrlPr>
+                  <w:rPr>
+                    <w:rFonts w:ascii="Cambria Math" w:hAnsi="Cambria Math"/>
+                    <w:i/>
+                    <w:lang w:val="en-US"/>
+                  </w:rPr>
+                </m:ctrlPr>
+              </m:sSupPr>
+              <m:e>
+                <m:r>
+                  <w:rPr>
+                    <w:rFonts w:ascii="Cambria Math" w:hAnsi="Cambria Math"/>
+                    <w:lang w:val="en-US"/>
+                  </w:rPr>
+                  <m:t>10</m:t>
+                </m:r>
+              </m:e>
+              <m:sup>
+                <m:r>
+                  <w:rPr>
+                    <w:rFonts w:ascii="Cambria Math" w:hAnsi="Cambria Math"/>
+                    <w:lang w:val="en-US"/>
+                  </w:rPr>
+                  <m:t>3</m:t>
+                </m:r>
+              </m:sup>
+            </m:sSup>
+            <m:r>
+              <w:rPr>
+                <w:rFonts w:ascii="Cambria Math" w:hAnsi="Cambria Math"/>
+                <w:lang w:val="en-US"/>
+              </w:rPr>
+              <m:t>×</m:t>
+            </m:r>
+            <m:rad>
+              <m:radPr>
+                <m:degHide m:val="1"/>
+                <m:ctrlPr>
+                  <w:rPr>
+                    <w:rFonts w:ascii="Cambria Math" w:hAnsi="Cambria Math"/>
+                    <w:i/>
+                    <w:lang w:val="en-US"/>
+                  </w:rPr>
+                </m:ctrlPr>
+              </m:radPr>
+              <m:deg/>
+              <m:e>
+                <m:r>
+                  <w:rPr>
+                    <w:rFonts w:ascii="Cambria Math" w:hAnsi="Cambria Math"/>
+                    <w:lang w:val="en-US"/>
+                  </w:rPr>
+                  <m:t>0.15</m:t>
+                </m:r>
+                <m:r>
+                  <w:rPr>
+                    <w:rFonts w:ascii="Cambria Math" w:hAnsi="Cambria Math"/>
+                    <w:lang w:val="en-US"/>
+                  </w:rPr>
+                  <m:t>×</m:t>
+                </m:r>
+                <m:r>
+                  <w:rPr>
+                    <w:rFonts w:ascii="Cambria Math" w:hAnsi="Cambria Math"/>
+                    <w:lang w:val="en-US"/>
+                  </w:rPr>
+                  <m:t>0.33</m:t>
+                </m:r>
+              </m:e>
+            </m:rad>
             <m:r>
               <w:rPr>
                 <w:rFonts w:ascii="Cambria Math" w:hAnsi="Cambria Math"/>
@@ -1712,21 +2304,7 @@
             <w:rFonts w:ascii="Cambria Math" w:hAnsi="Cambria Math"/>
             <w:lang w:val="en-US"/>
           </w:rPr>
-          <m:t>=</m:t>
-        </m:r>
-        <m:r>
-          <w:rPr>
-            <w:rFonts w:ascii="Cambria Math" w:hAnsi="Cambria Math"/>
-            <w:lang w:val="en-US"/>
-          </w:rPr>
-          <m:t>2046</m:t>
-        </m:r>
-        <m:r>
-          <w:rPr>
-            <w:rFonts w:ascii="Cambria Math" w:hAnsi="Cambria Math"/>
-            <w:lang w:val="en-US"/>
-          </w:rPr>
-          <m:t>≈</m:t>
+          <m:t>=2</m:t>
         </m:r>
         <m:r>
           <w:rPr>
@@ -1740,30 +2318,46 @@
             <w:rFonts w:ascii="Cambria Math" w:hAnsi="Cambria Math"/>
             <w:lang w:val="en-US"/>
           </w:rPr>
-          <m:t>K</m:t>
+          <m:t>.</m:t>
+        </m:r>
+        <m:r>
+          <w:rPr>
+            <w:rFonts w:ascii="Cambria Math" w:hAnsi="Cambria Math"/>
+            <w:lang w:val="en-US"/>
+          </w:rPr>
+          <m:t>35</m:t>
+        </m:r>
+        <m:r>
+          <w:rPr>
+            <w:rFonts w:ascii="Cambria Math" w:hAnsi="Cambria Math"/>
+            <w:lang w:val="en-US"/>
+          </w:rPr>
+          <m:t xml:space="preserve"> Hz</m:t>
         </m:r>
       </m:oMath>
       <w:r>
         <w:rPr>
           <w:lang w:val="en-US"/>
         </w:rPr>
-        <w:t xml:space="preserve"> (standard value as well)</w:t>
-      </w:r>
-    </w:p>
-    <w:p>
-      <w:pPr>
-        <w:spacing w:after="60"/>
-        <w:rPr>
-          <w:u w:val="single"/>
-          <w:lang w:val="en-US"/>
-        </w:rPr>
-      </w:pPr>
-      <w:r>
-        <w:rPr>
-          <w:u w:val="single"/>
-          <w:lang w:val="en-US"/>
-        </w:rPr>
-        <w:t xml:space="preserve">Results: </w:t>
+        <w:t xml:space="preserve"> </w:t>
+      </w:r>
+      <w:r>
+        <w:rPr>
+          <w:lang w:val="en-US"/>
+        </w:rPr>
+        <w:tab/>
+      </w:r>
+      <w:r>
+        <w:rPr>
+          <w:lang w:val="en-US"/>
+        </w:rPr>
+        <w:t xml:space="preserve"> - a bit lower than</w:t>
+      </w:r>
+      <w:r>
+        <w:rPr>
+          <w:lang w:val="en-US"/>
+        </w:rPr>
+        <w:t xml:space="preserve"> expected </w:t>
       </w:r>
       <m:oMath>
         <m:sSub>
@@ -1772,7 +2366,6 @@
               <w:rPr>
                 <w:rFonts w:ascii="Cambria Math" w:hAnsi="Cambria Math"/>
                 <w:i/>
-                <w:u w:val="single"/>
                 <w:lang w:val="en-US"/>
               </w:rPr>
             </m:ctrlPr>
@@ -1781,215 +2374,21 @@
             <m:r>
               <w:rPr>
                 <w:rFonts w:ascii="Cambria Math" w:hAnsi="Cambria Math"/>
-                <w:u w:val="single"/>
-                <w:lang w:val="en-US"/>
-              </w:rPr>
-              <m:t>R</m:t>
+                <w:lang w:val="en-US"/>
+              </w:rPr>
+              <m:t>f</m:t>
             </m:r>
           </m:e>
           <m:sub>
             <m:r>
               <w:rPr>
                 <w:rFonts w:ascii="Cambria Math" w:hAnsi="Cambria Math"/>
-                <w:u w:val="single"/>
-                <w:lang w:val="en-US"/>
-              </w:rPr>
-              <m:t>1</m:t>
+                <w:lang w:val="en-US"/>
+              </w:rPr>
+              <m:t>c</m:t>
             </m:r>
           </m:sub>
         </m:sSub>
-        <m:r>
-          <w:rPr>
-            <w:rFonts w:ascii="Cambria Math" w:hAnsi="Cambria Math"/>
-            <w:u w:val="single"/>
-            <w:lang w:val="en-US"/>
-          </w:rPr>
-          <m:t>=</m:t>
-        </m:r>
-        <m:r>
-          <w:rPr>
-            <w:rFonts w:ascii="Cambria Math" w:hAnsi="Cambria Math"/>
-            <w:u w:val="single"/>
-            <w:lang w:val="en-US"/>
-          </w:rPr>
-          <m:t>2</m:t>
-        </m:r>
-        <m:r>
-          <w:rPr>
-            <w:rFonts w:ascii="Cambria Math" w:hAnsi="Cambria Math"/>
-            <w:u w:val="single"/>
-            <w:lang w:val="en-US"/>
-          </w:rPr>
-          <m:t xml:space="preserve">K, </m:t>
-        </m:r>
-        <m:sSub>
-          <m:sSubPr>
-            <m:ctrlPr>
-              <w:rPr>
-                <w:rFonts w:ascii="Cambria Math" w:hAnsi="Cambria Math"/>
-                <w:i/>
-                <w:u w:val="single"/>
-                <w:lang w:val="en-US"/>
-              </w:rPr>
-            </m:ctrlPr>
-          </m:sSubPr>
-          <m:e>
-            <m:r>
-              <w:rPr>
-                <w:rFonts w:ascii="Cambria Math" w:hAnsi="Cambria Math"/>
-                <w:u w:val="single"/>
-                <w:lang w:val="en-US"/>
-              </w:rPr>
-              <m:t>R</m:t>
-            </m:r>
-          </m:e>
-          <m:sub>
-            <m:r>
-              <w:rPr>
-                <w:rFonts w:ascii="Cambria Math" w:hAnsi="Cambria Math"/>
-                <w:u w:val="single"/>
-                <w:lang w:val="en-US"/>
-              </w:rPr>
-              <m:t>2</m:t>
-            </m:r>
-          </m:sub>
-        </m:sSub>
-        <m:r>
-          <w:rPr>
-            <w:rFonts w:ascii="Cambria Math" w:hAnsi="Cambria Math"/>
-            <w:u w:val="single"/>
-            <w:lang w:val="en-US"/>
-          </w:rPr>
-          <m:t>=</m:t>
-        </m:r>
-        <m:r>
-          <w:rPr>
-            <w:rFonts w:ascii="Cambria Math" w:hAnsi="Cambria Math"/>
-            <w:u w:val="single"/>
-            <w:lang w:val="en-US"/>
-          </w:rPr>
-          <m:t>2</m:t>
-        </m:r>
-        <m:r>
-          <w:rPr>
-            <w:rFonts w:ascii="Cambria Math" w:hAnsi="Cambria Math"/>
-            <w:u w:val="single"/>
-            <w:lang w:val="en-US"/>
-          </w:rPr>
-          <m:t xml:space="preserve">K, </m:t>
-        </m:r>
-        <m:sSub>
-          <m:sSubPr>
-            <m:ctrlPr>
-              <w:rPr>
-                <w:rFonts w:ascii="Cambria Math" w:hAnsi="Cambria Math"/>
-                <w:i/>
-                <w:u w:val="single"/>
-                <w:lang w:val="en-US"/>
-              </w:rPr>
-            </m:ctrlPr>
-          </m:sSubPr>
-          <m:e>
-            <m:r>
-              <w:rPr>
-                <w:rFonts w:ascii="Cambria Math" w:hAnsi="Cambria Math"/>
-                <w:u w:val="single"/>
-                <w:lang w:val="en-US"/>
-              </w:rPr>
-              <m:t>C</m:t>
-            </m:r>
-          </m:e>
-          <m:sub>
-            <m:r>
-              <w:rPr>
-                <w:rFonts w:ascii="Cambria Math" w:hAnsi="Cambria Math"/>
-                <w:u w:val="single"/>
-                <w:lang w:val="en-US"/>
-              </w:rPr>
-              <m:t>1</m:t>
-            </m:r>
-          </m:sub>
-        </m:sSub>
-        <m:r>
-          <w:rPr>
-            <w:rFonts w:ascii="Cambria Math" w:hAnsi="Cambria Math"/>
-            <w:u w:val="single"/>
-            <w:lang w:val="en-US"/>
-          </w:rPr>
-          <m:t>=</m:t>
-        </m:r>
-        <m:r>
-          <w:rPr>
-            <w:rFonts w:ascii="Cambria Math" w:hAnsi="Cambria Math"/>
-            <w:u w:val="single"/>
-            <w:lang w:val="en-US"/>
-          </w:rPr>
-          <m:t>2.2</m:t>
-        </m:r>
-        <m:r>
-          <w:rPr>
-            <w:rFonts w:ascii="Cambria Math" w:hAnsi="Cambria Math"/>
-            <w:u w:val="single"/>
-            <w:lang w:val="en-US"/>
-          </w:rPr>
-          <m:t xml:space="preserve">μF, </m:t>
-        </m:r>
-        <m:sSub>
-          <m:sSubPr>
-            <m:ctrlPr>
-              <w:rPr>
-                <w:rFonts w:ascii="Cambria Math" w:hAnsi="Cambria Math"/>
-                <w:i/>
-                <w:u w:val="single"/>
-                <w:lang w:val="en-US"/>
-              </w:rPr>
-            </m:ctrlPr>
-          </m:sSubPr>
-          <m:e>
-            <m:r>
-              <w:rPr>
-                <w:rFonts w:ascii="Cambria Math" w:hAnsi="Cambria Math"/>
-                <w:u w:val="single"/>
-                <w:lang w:val="en-US"/>
-              </w:rPr>
-              <m:t>C</m:t>
-            </m:r>
-          </m:e>
-          <m:sub>
-            <m:r>
-              <w:rPr>
-                <w:rFonts w:ascii="Cambria Math" w:hAnsi="Cambria Math"/>
-                <w:u w:val="single"/>
-                <w:lang w:val="en-US"/>
-              </w:rPr>
-              <m:t>2</m:t>
-            </m:r>
-          </m:sub>
-        </m:sSub>
-        <m:r>
-          <w:rPr>
-            <w:rFonts w:ascii="Cambria Math" w:hAnsi="Cambria Math"/>
-            <w:u w:val="single"/>
-            <w:lang w:val="en-US"/>
-          </w:rPr>
-          <m:t>=</m:t>
-        </m:r>
-        <m:r>
-          <w:rPr>
-            <w:rFonts w:ascii="Cambria Math" w:hAnsi="Cambria Math"/>
-            <w:u w:val="single"/>
-            <w:lang w:val="en-US"/>
-          </w:rPr>
-          <m:t>4.7</m:t>
-        </m:r>
-        <m:r>
-          <w:rPr>
-            <w:rFonts w:ascii="Cambria Math" w:hAnsi="Cambria Math"/>
-            <w:u w:val="single"/>
-            <w:lang w:val="en-US"/>
-          </w:rPr>
-          <m:t>μF</m:t>
-        </m:r>
       </m:oMath>
     </w:p>
     <w:p>
@@ -2007,20 +2406,11 @@
           <w:lang w:val="en-US"/>
         </w:rPr>
       </w:pPr>
-    </w:p>
-    <w:p>
-      <w:pPr>
-        <w:spacing w:after="60"/>
-        <w:rPr>
-          <w:lang w:val="en-US"/>
-        </w:rPr>
-      </w:pPr>
-      <w:r>
-        <w:rPr>
-          <w:lang w:val="en-US"/>
-        </w:rPr>
-        <w:lastRenderedPageBreak/>
-        <w:t xml:space="preserve">Check the actual cutoff frequency </w:t>
+      <w:r>
+        <w:rPr>
+          <w:lang w:val="en-US"/>
+        </w:rPr>
+        <w:t xml:space="preserve">Let’s adjust value for </w:t>
       </w:r>
       <m:oMath>
         <m:sSub>
@@ -2039,7 +2429,7 @@
                 <w:rFonts w:ascii="Cambria Math" w:hAnsi="Cambria Math"/>
                 <w:lang w:val="en-US"/>
               </w:rPr>
-              <m:t>f</m:t>
+              <m:t>R</m:t>
             </m:r>
           </m:e>
           <m:sub>
@@ -2048,19 +2438,46 @@
                 <w:rFonts w:ascii="Cambria Math" w:hAnsi="Cambria Math"/>
                 <w:lang w:val="en-US"/>
               </w:rPr>
-              <m:t>c</m:t>
+              <m:t>2</m:t>
             </m:r>
           </m:sub>
         </m:sSub>
       </m:oMath>
-    </w:p>
-    <w:p>
-      <w:pPr>
-        <w:spacing w:after="60"/>
-        <w:rPr>
-          <w:lang w:val="en-US"/>
-        </w:rPr>
-      </w:pPr>
+      <w:r>
+        <w:rPr>
+          <w:lang w:val="en-US"/>
+        </w:rPr>
+        <w:t xml:space="preserve"> as we can choose it freely as long as </w:t>
+      </w:r>
+      <m:oMath>
+        <m:r>
+          <w:rPr>
+            <w:rFonts w:ascii="Cambria Math" w:hAnsi="Cambria Math"/>
+            <w:lang w:val="en-US"/>
+          </w:rPr>
+          <m:t>Q</m:t>
+        </m:r>
+      </m:oMath>
+      <w:r>
+        <w:rPr>
+          <w:lang w:val="en-US"/>
+        </w:rPr>
+        <w:t xml:space="preserve"> stays around 0.707</w:t>
+      </w:r>
+    </w:p>
+    <w:p>
+      <w:pPr>
+        <w:spacing w:after="60"/>
+        <w:rPr>
+          <w:lang w:val="en-US"/>
+        </w:rPr>
+      </w:pPr>
+      <w:r>
+        <w:rPr>
+          <w:lang w:val="en-US"/>
+        </w:rPr>
+        <w:t xml:space="preserve">Try: </w:t>
+      </w:r>
       <m:oMath>
         <m:sSub>
           <m:sSubPr>
@@ -2078,7 +2495,7 @@
                 <w:rFonts w:ascii="Cambria Math" w:hAnsi="Cambria Math"/>
                 <w:lang w:val="en-US"/>
               </w:rPr>
-              <m:t>f</m:t>
+              <m:t>R</m:t>
             </m:r>
           </m:e>
           <m:sub>
@@ -2087,7 +2504,7 @@
                 <w:rFonts w:ascii="Cambria Math" w:hAnsi="Cambria Math"/>
                 <w:lang w:val="en-US"/>
               </w:rPr>
-              <m:t>c</m:t>
+              <m:t>2</m:t>
             </m:r>
           </m:sub>
         </m:sSub>
@@ -2096,7 +2513,47 @@
             <w:rFonts w:ascii="Cambria Math" w:hAnsi="Cambria Math"/>
             <w:lang w:val="en-US"/>
           </w:rPr>
-          <m:t xml:space="preserve">= </m:t>
+          <m:t>=27K</m:t>
+        </m:r>
+      </m:oMath>
+    </w:p>
+    <w:p>
+      <w:pPr>
+        <w:spacing w:after="60"/>
+        <w:rPr>
+          <w:lang w:val="en-US"/>
+        </w:rPr>
+      </w:pPr>
+      <w:r>
+        <w:rPr>
+          <w:lang w:val="en-US"/>
+        </w:rPr>
+        <w:t xml:space="preserve">Check for </w:t>
+      </w:r>
+      <m:oMath>
+        <m:r>
+          <w:rPr>
+            <w:rFonts w:ascii="Cambria Math" w:hAnsi="Cambria Math"/>
+            <w:lang w:val="en-US"/>
+          </w:rPr>
+          <m:t>Q</m:t>
+        </m:r>
+      </m:oMath>
+    </w:p>
+    <w:p>
+      <w:pPr>
+        <w:spacing w:after="60"/>
+        <w:rPr>
+          <w:lang w:val="en-US"/>
+        </w:rPr>
+      </w:pPr>
+      <m:oMath>
+        <m:r>
+          <w:rPr>
+            <w:rFonts w:ascii="Cambria Math" w:hAnsi="Cambria Math"/>
+            <w:lang w:val="en-US"/>
+          </w:rPr>
+          <m:t xml:space="preserve">Q= </m:t>
         </m:r>
         <m:f>
           <m:fPr>
@@ -2109,29 +2566,187 @@
             </m:ctrlPr>
           </m:fPr>
           <m:num>
-            <m:r>
-              <w:rPr>
-                <w:rFonts w:ascii="Cambria Math" w:hAnsi="Cambria Math"/>
-                <w:lang w:val="en-US"/>
-              </w:rPr>
-              <m:t>1</m:t>
-            </m:r>
+            <m:rad>
+              <m:radPr>
+                <m:degHide m:val="1"/>
+                <m:ctrlPr>
+                  <w:rPr>
+                    <w:rFonts w:ascii="Cambria Math" w:hAnsi="Cambria Math"/>
+                    <w:i/>
+                    <w:lang w:val="en-US"/>
+                  </w:rPr>
+                </m:ctrlPr>
+              </m:radPr>
+              <m:deg/>
+              <m:e>
+                <m:r>
+                  <w:rPr>
+                    <w:rFonts w:ascii="Cambria Math" w:hAnsi="Cambria Math"/>
+                    <w:lang w:val="en-US"/>
+                  </w:rPr>
+                  <m:t>32×</m:t>
+                </m:r>
+                <m:sSup>
+                  <m:sSupPr>
+                    <m:ctrlPr>
+                      <w:rPr>
+                        <w:rFonts w:ascii="Cambria Math" w:hAnsi="Cambria Math"/>
+                        <w:i/>
+                        <w:lang w:val="en-US"/>
+                      </w:rPr>
+                    </m:ctrlPr>
+                  </m:sSupPr>
+                  <m:e>
+                    <m:r>
+                      <w:rPr>
+                        <w:rFonts w:ascii="Cambria Math" w:hAnsi="Cambria Math"/>
+                        <w:lang w:val="en-US"/>
+                      </w:rPr>
+                      <m:t>10</m:t>
+                    </m:r>
+                  </m:e>
+                  <m:sup>
+                    <m:r>
+                      <w:rPr>
+                        <w:rFonts w:ascii="Cambria Math" w:hAnsi="Cambria Math"/>
+                        <w:lang w:val="en-US"/>
+                      </w:rPr>
+                      <m:t>3</m:t>
+                    </m:r>
+                  </m:sup>
+                </m:sSup>
+                <m:r>
+                  <w:rPr>
+                    <w:rFonts w:ascii="Cambria Math" w:hAnsi="Cambria Math"/>
+                    <w:lang w:val="en-US"/>
+                  </w:rPr>
+                  <m:t>×27×</m:t>
+                </m:r>
+                <m:sSup>
+                  <m:sSupPr>
+                    <m:ctrlPr>
+                      <w:rPr>
+                        <w:rFonts w:ascii="Cambria Math" w:hAnsi="Cambria Math"/>
+                        <w:i/>
+                        <w:lang w:val="en-US"/>
+                      </w:rPr>
+                    </m:ctrlPr>
+                  </m:sSupPr>
+                  <m:e>
+                    <m:r>
+                      <w:rPr>
+                        <w:rFonts w:ascii="Cambria Math" w:hAnsi="Cambria Math"/>
+                        <w:lang w:val="en-US"/>
+                      </w:rPr>
+                      <m:t>10</m:t>
+                    </m:r>
+                  </m:e>
+                  <m:sup>
+                    <m:r>
+                      <w:rPr>
+                        <w:rFonts w:ascii="Cambria Math" w:hAnsi="Cambria Math"/>
+                        <w:lang w:val="en-US"/>
+                      </w:rPr>
+                      <m:t>3</m:t>
+                    </m:r>
+                  </m:sup>
+                </m:sSup>
+                <m:r>
+                  <w:rPr>
+                    <w:rFonts w:ascii="Cambria Math" w:hAnsi="Cambria Math"/>
+                    <w:lang w:val="en-US"/>
+                  </w:rPr>
+                  <m:t>×0.15×</m:t>
+                </m:r>
+                <m:sSup>
+                  <m:sSupPr>
+                    <m:ctrlPr>
+                      <w:rPr>
+                        <w:rFonts w:ascii="Cambria Math" w:hAnsi="Cambria Math"/>
+                        <w:i/>
+                        <w:lang w:val="en-US"/>
+                      </w:rPr>
+                    </m:ctrlPr>
+                  </m:sSupPr>
+                  <m:e>
+                    <m:r>
+                      <w:rPr>
+                        <w:rFonts w:ascii="Cambria Math" w:hAnsi="Cambria Math"/>
+                        <w:lang w:val="en-US"/>
+                      </w:rPr>
+                      <m:t>10</m:t>
+                    </m:r>
+                  </m:e>
+                  <m:sup>
+                    <m:r>
+                      <w:rPr>
+                        <w:rFonts w:ascii="Cambria Math" w:hAnsi="Cambria Math"/>
+                        <w:lang w:val="en-US"/>
+                      </w:rPr>
+                      <m:t>-6</m:t>
+                    </m:r>
+                  </m:sup>
+                </m:sSup>
+                <m:r>
+                  <w:rPr>
+                    <w:rFonts w:ascii="Cambria Math" w:hAnsi="Cambria Math"/>
+                    <w:lang w:val="en-US"/>
+                  </w:rPr>
+                  <m:t>×0.33×</m:t>
+                </m:r>
+                <m:sSup>
+                  <m:sSupPr>
+                    <m:ctrlPr>
+                      <w:rPr>
+                        <w:rFonts w:ascii="Cambria Math" w:hAnsi="Cambria Math"/>
+                        <w:i/>
+                        <w:lang w:val="en-US"/>
+                      </w:rPr>
+                    </m:ctrlPr>
+                  </m:sSupPr>
+                  <m:e>
+                    <m:r>
+                      <w:rPr>
+                        <w:rFonts w:ascii="Cambria Math" w:hAnsi="Cambria Math"/>
+                        <w:lang w:val="en-US"/>
+                      </w:rPr>
+                      <m:t>10</m:t>
+                    </m:r>
+                  </m:e>
+                  <m:sup>
+                    <m:r>
+                      <w:rPr>
+                        <w:rFonts w:ascii="Cambria Math" w:hAnsi="Cambria Math"/>
+                        <w:lang w:val="en-US"/>
+                      </w:rPr>
+                      <m:t>-6</m:t>
+                    </m:r>
+                  </m:sup>
+                </m:sSup>
+              </m:e>
+            </m:rad>
           </m:num>
           <m:den>
-            <m:r>
-              <w:rPr>
-                <w:rFonts w:ascii="Cambria Math" w:hAnsi="Cambria Math"/>
-                <w:lang w:val="en-US"/>
-              </w:rPr>
-              <m:t>2π×</m:t>
-            </m:r>
-            <m:r>
-              <w:rPr>
-                <w:rFonts w:ascii="Cambria Math" w:hAnsi="Cambria Math"/>
-                <w:lang w:val="en-US"/>
-              </w:rPr>
-              <m:t>2</m:t>
-            </m:r>
+            <m:d>
+              <m:dPr>
+                <m:ctrlPr>
+                  <w:rPr>
+                    <w:rFonts w:ascii="Cambria Math" w:hAnsi="Cambria Math"/>
+                    <w:i/>
+                    <w:lang w:val="en-US"/>
+                  </w:rPr>
+                </m:ctrlPr>
+              </m:dPr>
+              <m:e>
+                <m:r>
+                  <w:rPr>
+                    <w:rFonts w:ascii="Cambria Math" w:hAnsi="Cambria Math"/>
+                    <w:lang w:val="en-US"/>
+                  </w:rPr>
+                  <m:t>32+27</m:t>
+                </m:r>
+              </m:e>
+            </m:d>
             <m:r>
               <w:rPr>
                 <w:rFonts w:ascii="Cambria Math" w:hAnsi="Cambria Math"/>
@@ -2173,50 +2788,7 @@
                 <w:rFonts w:ascii="Cambria Math" w:hAnsi="Cambria Math"/>
                 <w:lang w:val="en-US"/>
               </w:rPr>
-              <m:t>×</m:t>
-            </m:r>
-            <m:rad>
-              <m:radPr>
-                <m:degHide m:val="1"/>
-                <m:ctrlPr>
-                  <w:rPr>
-                    <w:rFonts w:ascii="Cambria Math" w:hAnsi="Cambria Math"/>
-                    <w:i/>
-                    <w:lang w:val="en-US"/>
-                  </w:rPr>
-                </m:ctrlPr>
-              </m:radPr>
-              <m:deg/>
-              <m:e>
-                <m:r>
-                  <w:rPr>
-                    <w:rFonts w:ascii="Cambria Math" w:hAnsi="Cambria Math"/>
-                    <w:lang w:val="en-US"/>
-                  </w:rPr>
-                  <m:t>2.2</m:t>
-                </m:r>
-                <m:r>
-                  <w:rPr>
-                    <w:rFonts w:ascii="Cambria Math" w:hAnsi="Cambria Math"/>
-                    <w:lang w:val="en-US"/>
-                  </w:rPr>
-                  <m:t>×</m:t>
-                </m:r>
-                <m:r>
-                  <w:rPr>
-                    <w:rFonts w:ascii="Cambria Math" w:hAnsi="Cambria Math"/>
-                    <w:lang w:val="en-US"/>
-                  </w:rPr>
-                  <m:t>4.7</m:t>
-                </m:r>
-              </m:e>
-            </m:rad>
-            <m:r>
-              <w:rPr>
-                <w:rFonts w:ascii="Cambria Math" w:hAnsi="Cambria Math"/>
-                <w:lang w:val="en-US"/>
-              </w:rPr>
-              <m:t>×</m:t>
+              <m:t>×0.15×</m:t>
             </m:r>
             <m:sSup>
               <m:sSupPr>
@@ -2254,21 +2826,7 @@
             <w:rFonts w:ascii="Cambria Math" w:hAnsi="Cambria Math"/>
             <w:lang w:val="en-US"/>
           </w:rPr>
-          <m:t>=2</m:t>
-        </m:r>
-        <m:r>
-          <w:rPr>
-            <w:rFonts w:ascii="Cambria Math" w:hAnsi="Cambria Math"/>
-            <w:lang w:val="en-US"/>
-          </w:rPr>
-          <m:t>4.7</m:t>
-        </m:r>
-        <m:r>
-          <w:rPr>
-            <w:rFonts w:ascii="Cambria Math" w:hAnsi="Cambria Math"/>
-            <w:lang w:val="en-US"/>
-          </w:rPr>
-          <m:t xml:space="preserve"> Hz</m:t>
+          <m:t>=0.739</m:t>
         </m:r>
       </m:oMath>
       <w:r>
@@ -2282,18 +2840,136 @@
           <w:lang w:val="en-US"/>
         </w:rPr>
         <w:tab/>
-      </w:r>
-      <w:r>
-        <w:rPr>
-          <w:lang w:val="en-US"/>
-        </w:rPr>
-        <w:t>near</w:t>
-      </w:r>
-      <w:r>
-        <w:rPr>
-          <w:lang w:val="en-US"/>
-        </w:rPr>
-        <w:t xml:space="preserve"> expected </w:t>
+        <w:t>(expected 0.707)</w:t>
+      </w:r>
+    </w:p>
+    <w:p>
+      <w:pPr>
+        <w:spacing w:after="60"/>
+        <w:rPr>
+          <w:lang w:val="en-US"/>
+        </w:rPr>
+      </w:pPr>
+    </w:p>
+    <w:p>
+      <w:pPr>
+        <w:spacing w:after="60"/>
+        <w:rPr>
+          <w:lang w:val="en-US"/>
+        </w:rPr>
+      </w:pPr>
+      <w:r>
+        <w:rPr>
+          <w:lang w:val="en-US"/>
+        </w:rPr>
+        <w:t xml:space="preserve">As </w:t>
+      </w:r>
+      <m:oMath>
+        <m:r>
+          <w:rPr>
+            <w:rFonts w:ascii="Cambria Math" w:hAnsi="Cambria Math"/>
+            <w:lang w:val="en-US"/>
+          </w:rPr>
+          <m:t>Q</m:t>
+        </m:r>
+      </m:oMath>
+      <w:r>
+        <w:rPr>
+          <w:lang w:val="en-US"/>
+        </w:rPr>
+        <w:t xml:space="preserve"> is so far off, behaviour of filter might be altered. That calls for reworking coefficients </w:t>
+      </w:r>
+      <m:oMath>
+        <m:r>
+          <w:rPr>
+            <w:rFonts w:ascii="Cambria Math" w:hAnsi="Cambria Math"/>
+            <w:lang w:val="en-US"/>
+          </w:rPr>
+          <m:t>m</m:t>
+        </m:r>
+      </m:oMath>
+      <w:r>
+        <w:rPr>
+          <w:lang w:val="en-US"/>
+        </w:rPr>
+        <w:t xml:space="preserve"> and </w:t>
+      </w:r>
+      <m:oMath>
+        <m:r>
+          <w:rPr>
+            <w:rFonts w:ascii="Cambria Math" w:hAnsi="Cambria Math"/>
+            <w:lang w:val="en-US"/>
+          </w:rPr>
+          <m:t>n</m:t>
+        </m:r>
+      </m:oMath>
+    </w:p>
+    <w:p>
+      <w:pPr>
+        <w:spacing w:after="60"/>
+        <w:rPr>
+          <w:lang w:val="en-US"/>
+        </w:rPr>
+      </w:pPr>
+    </w:p>
+    <w:p>
+      <w:pPr>
+        <w:spacing w:after="60"/>
+        <w:rPr>
+          <w:lang w:val="en-US"/>
+        </w:rPr>
+      </w:pPr>
+    </w:p>
+    <w:p>
+      <w:pPr>
+        <w:spacing w:after="60"/>
+        <w:rPr>
+          <w:lang w:val="en-US"/>
+        </w:rPr>
+      </w:pPr>
+      <w:r>
+        <w:rPr>
+          <w:lang w:val="en-US"/>
+        </w:rPr>
+        <w:t xml:space="preserve">Choose </w:t>
+      </w:r>
+      <m:oMath>
+        <m:r>
+          <w:rPr>
+            <w:rFonts w:ascii="Cambria Math" w:hAnsi="Cambria Math"/>
+            <w:lang w:val="en-US"/>
+          </w:rPr>
+          <m:t>m=3.95, n=3.1</m:t>
+        </m:r>
+      </m:oMath>
+      <w:r>
+        <w:rPr>
+          <w:lang w:val="en-US"/>
+        </w:rPr>
+        <w:t xml:space="preserve">, since it is easy to find capacitors for such ratio </w:t>
+      </w:r>
+      <m:oMath>
+        <m:r>
+          <w:rPr>
+            <w:rFonts w:ascii="Cambria Math" w:hAnsi="Cambria Math"/>
+            <w:lang w:val="en-US"/>
+          </w:rPr>
+          <m:t>n</m:t>
+        </m:r>
+      </m:oMath>
+    </w:p>
+    <w:p>
+      <w:pPr>
+        <w:spacing w:after="60"/>
+        <w:rPr>
+          <w:lang w:val="en-US"/>
+        </w:rPr>
+      </w:pPr>
+      <w:r>
+        <w:rPr>
+          <w:lang w:val="en-US"/>
+        </w:rPr>
+        <w:t xml:space="preserve">As it is predetermined by ADXL that </w:t>
       </w:r>
       <m:oMath>
         <m:sSub>
@@ -2312,6 +2988,387 @@
                 <w:rFonts w:ascii="Cambria Math" w:hAnsi="Cambria Math"/>
                 <w:lang w:val="en-US"/>
               </w:rPr>
+              <m:t>R</m:t>
+            </m:r>
+          </m:e>
+          <m:sub>
+            <m:r>
+              <w:rPr>
+                <w:rFonts w:ascii="Cambria Math" w:hAnsi="Cambria Math"/>
+                <w:lang w:val="en-US"/>
+              </w:rPr>
+              <m:t>1</m:t>
+            </m:r>
+          </m:sub>
+        </m:sSub>
+        <m:r>
+          <w:rPr>
+            <w:rFonts w:ascii="Cambria Math" w:hAnsi="Cambria Math"/>
+            <w:lang w:val="en-US"/>
+          </w:rPr>
+          <m:t>=32K</m:t>
+        </m:r>
+      </m:oMath>
+    </w:p>
+    <w:p>
+      <w:pPr>
+        <w:spacing w:after="60"/>
+        <w:rPr>
+          <w:lang w:val="en-US"/>
+        </w:rPr>
+      </w:pPr>
+      <m:oMath>
+        <m:sSub>
+          <m:sSubPr>
+            <m:ctrlPr>
+              <w:rPr>
+                <w:rFonts w:ascii="Cambria Math" w:hAnsi="Cambria Math"/>
+                <w:i/>
+                <w:lang w:val="en-US"/>
+              </w:rPr>
+            </m:ctrlPr>
+          </m:sSubPr>
+          <m:e>
+            <m:r>
+              <w:rPr>
+                <w:rFonts w:ascii="Cambria Math" w:hAnsi="Cambria Math"/>
+                <w:lang w:val="en-US"/>
+              </w:rPr>
+              <m:t>R</m:t>
+            </m:r>
+          </m:e>
+          <m:sub>
+            <m:r>
+              <w:rPr>
+                <w:rFonts w:ascii="Cambria Math" w:hAnsi="Cambria Math"/>
+                <w:lang w:val="en-US"/>
+              </w:rPr>
+              <m:t>2</m:t>
+            </m:r>
+          </m:sub>
+        </m:sSub>
+        <m:r>
+          <w:rPr>
+            <w:rFonts w:ascii="Cambria Math" w:hAnsi="Cambria Math"/>
+            <w:lang w:val="en-US"/>
+          </w:rPr>
+          <m:t>=</m:t>
+        </m:r>
+        <m:f>
+          <m:fPr>
+            <m:ctrlPr>
+              <w:rPr>
+                <w:rFonts w:ascii="Cambria Math" w:hAnsi="Cambria Math"/>
+                <w:i/>
+                <w:lang w:val="en-US"/>
+              </w:rPr>
+            </m:ctrlPr>
+          </m:fPr>
+          <m:num>
+            <m:sSub>
+              <m:sSubPr>
+                <m:ctrlPr>
+                  <w:rPr>
+                    <w:rFonts w:ascii="Cambria Math" w:hAnsi="Cambria Math"/>
+                    <w:i/>
+                    <w:lang w:val="en-US"/>
+                  </w:rPr>
+                </m:ctrlPr>
+              </m:sSubPr>
+              <m:e>
+                <m:r>
+                  <w:rPr>
+                    <w:rFonts w:ascii="Cambria Math" w:hAnsi="Cambria Math"/>
+                    <w:lang w:val="en-US"/>
+                  </w:rPr>
+                  <m:t>R</m:t>
+                </m:r>
+              </m:e>
+              <m:sub>
+                <m:r>
+                  <w:rPr>
+                    <w:rFonts w:ascii="Cambria Math" w:hAnsi="Cambria Math"/>
+                    <w:lang w:val="en-US"/>
+                  </w:rPr>
+                  <m:t>1</m:t>
+                </m:r>
+              </m:sub>
+            </m:sSub>
+          </m:num>
+          <m:den>
+            <m:r>
+              <w:rPr>
+                <w:rFonts w:ascii="Cambria Math" w:hAnsi="Cambria Math"/>
+                <w:lang w:val="en-US"/>
+              </w:rPr>
+              <m:t>m</m:t>
+            </m:r>
+          </m:den>
+        </m:f>
+        <m:r>
+          <w:rPr>
+            <w:rFonts w:ascii="Cambria Math" w:hAnsi="Cambria Math"/>
+            <w:lang w:val="en-US"/>
+          </w:rPr>
+          <m:t>=</m:t>
+        </m:r>
+        <m:f>
+          <m:fPr>
+            <m:ctrlPr>
+              <w:rPr>
+                <w:rFonts w:ascii="Cambria Math" w:hAnsi="Cambria Math"/>
+                <w:i/>
+                <w:lang w:val="en-US"/>
+              </w:rPr>
+            </m:ctrlPr>
+          </m:fPr>
+          <m:num>
+            <m:r>
+              <w:rPr>
+                <w:rFonts w:ascii="Cambria Math" w:hAnsi="Cambria Math"/>
+                <w:lang w:val="en-US"/>
+              </w:rPr>
+              <m:t>32×</m:t>
+            </m:r>
+            <m:sSup>
+              <m:sSupPr>
+                <m:ctrlPr>
+                  <w:rPr>
+                    <w:rFonts w:ascii="Cambria Math" w:hAnsi="Cambria Math"/>
+                    <w:i/>
+                    <w:lang w:val="en-US"/>
+                  </w:rPr>
+                </m:ctrlPr>
+              </m:sSupPr>
+              <m:e>
+                <m:r>
+                  <w:rPr>
+                    <w:rFonts w:ascii="Cambria Math" w:hAnsi="Cambria Math"/>
+                    <w:lang w:val="en-US"/>
+                  </w:rPr>
+                  <m:t>10</m:t>
+                </m:r>
+              </m:e>
+              <m:sup>
+                <m:r>
+                  <w:rPr>
+                    <w:rFonts w:ascii="Cambria Math" w:hAnsi="Cambria Math"/>
+                    <w:lang w:val="en-US"/>
+                  </w:rPr>
+                  <m:t>3</m:t>
+                </m:r>
+              </m:sup>
+            </m:sSup>
+          </m:num>
+          <m:den>
+            <m:r>
+              <w:rPr>
+                <w:rFonts w:ascii="Cambria Math" w:hAnsi="Cambria Math"/>
+                <w:lang w:val="en-US"/>
+              </w:rPr>
+              <m:t>3.95</m:t>
+            </m:r>
+          </m:den>
+        </m:f>
+        <m:r>
+          <w:rPr>
+            <w:rFonts w:ascii="Cambria Math" w:hAnsi="Cambria Math"/>
+            <w:lang w:val="en-US"/>
+          </w:rPr>
+          <m:t xml:space="preserve"> </m:t>
+        </m:r>
+        <m:r>
+          <w:rPr>
+            <w:rFonts w:ascii="Cambria Math" w:hAnsi="Cambria Math"/>
+            <w:lang w:val="en-US"/>
+          </w:rPr>
+          <m:t>=8.10 ×</m:t>
+        </m:r>
+        <m:sSup>
+          <m:sSupPr>
+            <m:ctrlPr>
+              <w:rPr>
+                <w:rFonts w:ascii="Cambria Math" w:hAnsi="Cambria Math"/>
+                <w:i/>
+                <w:lang w:val="en-US"/>
+              </w:rPr>
+            </m:ctrlPr>
+          </m:sSupPr>
+          <m:e>
+            <m:r>
+              <w:rPr>
+                <w:rFonts w:ascii="Cambria Math" w:hAnsi="Cambria Math"/>
+                <w:lang w:val="en-US"/>
+              </w:rPr>
+              <m:t>10</m:t>
+            </m:r>
+          </m:e>
+          <m:sup>
+            <m:r>
+              <w:rPr>
+                <w:rFonts w:ascii="Cambria Math" w:hAnsi="Cambria Math"/>
+                <w:lang w:val="en-US"/>
+              </w:rPr>
+              <m:t>3</m:t>
+            </m:r>
+          </m:sup>
+        </m:sSup>
+        <m:r>
+          <w:rPr>
+            <w:rFonts w:ascii="Cambria Math" w:hAnsi="Cambria Math"/>
+            <w:lang w:val="en-US"/>
+          </w:rPr>
+          <m:t xml:space="preserve"> ≈8.2K</m:t>
+        </m:r>
+      </m:oMath>
+      <w:r>
+        <w:rPr>
+          <w:lang w:val="en-US"/>
+        </w:rPr>
+        <w:t xml:space="preserve"> (table value)</w:t>
+      </w:r>
+    </w:p>
+    <w:p>
+      <w:pPr>
+        <w:spacing w:after="60"/>
+        <w:rPr>
+          <w:lang w:val="en-US"/>
+        </w:rPr>
+      </w:pPr>
+      <w:r>
+        <w:rPr>
+          <w:lang w:val="en-US"/>
+        </w:rPr>
+        <w:t xml:space="preserve">Compute actual </w:t>
+      </w:r>
+      <m:oMath>
+        <m:r>
+          <w:rPr>
+            <w:rFonts w:ascii="Cambria Math" w:hAnsi="Cambria Math"/>
+            <w:lang w:val="en-US"/>
+          </w:rPr>
+          <m:t>m</m:t>
+        </m:r>
+      </m:oMath>
+    </w:p>
+    <w:p>
+      <w:pPr>
+        <w:spacing w:after="60"/>
+        <w:rPr>
+          <w:lang w:val="en-US"/>
+        </w:rPr>
+      </w:pPr>
+      <m:oMathPara>
+        <m:oMathParaPr>
+          <m:jc m:val="left"/>
+        </m:oMathParaPr>
+        <m:oMath>
+          <m:r>
+            <w:rPr>
+              <w:rFonts w:ascii="Cambria Math" w:hAnsi="Cambria Math"/>
+              <w:lang w:val="en-US"/>
+            </w:rPr>
+            <m:t>m=</m:t>
+          </m:r>
+          <m:f>
+            <m:fPr>
+              <m:ctrlPr>
+                <w:rPr>
+                  <w:rFonts w:ascii="Cambria Math" w:hAnsi="Cambria Math"/>
+                  <w:i/>
+                  <w:lang w:val="en-US"/>
+                </w:rPr>
+              </m:ctrlPr>
+            </m:fPr>
+            <m:num>
+              <m:r>
+                <w:rPr>
+                  <w:rFonts w:ascii="Cambria Math" w:hAnsi="Cambria Math"/>
+                  <w:lang w:val="en-US"/>
+                </w:rPr>
+                <m:t>32</m:t>
+              </m:r>
+            </m:num>
+            <m:den>
+              <m:r>
+                <w:rPr>
+                  <w:rFonts w:ascii="Cambria Math" w:hAnsi="Cambria Math"/>
+                  <w:lang w:val="en-US"/>
+                </w:rPr>
+                <m:t>8.2</m:t>
+              </m:r>
+            </m:den>
+          </m:f>
+          <m:r>
+            <w:rPr>
+              <w:rFonts w:ascii="Cambria Math" w:hAnsi="Cambria Math"/>
+              <w:lang w:val="en-US"/>
+            </w:rPr>
+            <m:t>=3.9</m:t>
+          </m:r>
+          <m:r>
+            <w:rPr>
+              <w:rFonts w:ascii="Cambria Math" w:hAnsi="Cambria Math"/>
+              <w:lang w:val="en-US"/>
+            </w:rPr>
+            <m:t>0</m:t>
+          </m:r>
+        </m:oMath>
+      </m:oMathPara>
+    </w:p>
+    <w:p>
+      <w:pPr>
+        <w:spacing w:after="60"/>
+        <w:rPr>
+          <w:lang w:val="en-US"/>
+        </w:rPr>
+      </w:pPr>
+    </w:p>
+    <w:p>
+      <w:pPr>
+        <w:spacing w:after="60"/>
+        <w:rPr>
+          <w:lang w:val="en-US"/>
+        </w:rPr>
+      </w:pPr>
+      <w:r>
+        <w:rPr>
+          <w:lang w:val="en-US"/>
+        </w:rPr>
+        <w:t xml:space="preserve">Now, calculate </w:t>
+      </w:r>
+      <m:oMath>
+        <m:r>
+          <w:rPr>
+            <w:rFonts w:ascii="Cambria Math" w:hAnsi="Cambria Math"/>
+            <w:lang w:val="en-US"/>
+          </w:rPr>
+          <m:t>C</m:t>
+        </m:r>
+      </m:oMath>
+      <w:r>
+        <w:rPr>
+          <w:lang w:val="en-US"/>
+        </w:rPr>
+        <w:t xml:space="preserve"> for chosen </w:t>
+      </w:r>
+      <m:oMath>
+        <m:sSub>
+          <m:sSubPr>
+            <m:ctrlPr>
+              <w:rPr>
+                <w:rFonts w:ascii="Cambria Math" w:hAnsi="Cambria Math"/>
+                <w:i/>
+                <w:lang w:val="en-US"/>
+              </w:rPr>
+            </m:ctrlPr>
+          </m:sSubPr>
+          <m:e>
+            <m:r>
+              <w:rPr>
+                <w:rFonts w:ascii="Cambria Math" w:hAnsi="Cambria Math"/>
+                <w:lang w:val="en-US"/>
+              </w:rPr>
               <m:t>f</m:t>
             </m:r>
           </m:e>
@@ -2329,28 +3386,1286 @@
     </w:p>
     <w:p>
       <w:pPr>
+        <w:spacing w:after="60"/>
+        <w:rPr>
+          <w:lang w:val="en-US"/>
+        </w:rPr>
+      </w:pPr>
+      <m:oMath>
+        <m:r>
+          <w:rPr>
+            <w:rFonts w:ascii="Cambria Math" w:hAnsi="Cambria Math"/>
+            <w:lang w:val="en-US"/>
+          </w:rPr>
+          <m:t>C=</m:t>
+        </m:r>
+        <m:f>
+          <m:fPr>
+            <m:ctrlPr>
+              <w:rPr>
+                <w:rFonts w:ascii="Cambria Math" w:hAnsi="Cambria Math"/>
+                <w:i/>
+                <w:lang w:val="en-US"/>
+              </w:rPr>
+            </m:ctrlPr>
+          </m:fPr>
+          <m:num>
+            <m:r>
+              <w:rPr>
+                <w:rFonts w:ascii="Cambria Math" w:hAnsi="Cambria Math"/>
+                <w:lang w:val="en-US"/>
+              </w:rPr>
+              <m:t>1</m:t>
+            </m:r>
+          </m:num>
+          <m:den>
+            <m:rad>
+              <m:radPr>
+                <m:degHide m:val="1"/>
+                <m:ctrlPr>
+                  <w:rPr>
+                    <w:rFonts w:ascii="Cambria Math" w:hAnsi="Cambria Math"/>
+                    <w:i/>
+                    <w:lang w:val="en-US"/>
+                  </w:rPr>
+                </m:ctrlPr>
+              </m:radPr>
+              <m:deg/>
+              <m:e>
+                <m:r>
+                  <w:rPr>
+                    <w:rFonts w:ascii="Cambria Math" w:hAnsi="Cambria Math"/>
+                    <w:lang w:val="en-US"/>
+                  </w:rPr>
+                  <m:t>3.1×3.90</m:t>
+                </m:r>
+              </m:e>
+            </m:rad>
+            <m:r>
+              <w:rPr>
+                <w:rFonts w:ascii="Cambria Math" w:hAnsi="Cambria Math"/>
+                <w:lang w:val="en-US"/>
+              </w:rPr>
+              <m:t xml:space="preserve"> ×25×2π×</m:t>
+            </m:r>
+            <m:r>
+              <w:rPr>
+                <w:rFonts w:ascii="Cambria Math" w:hAnsi="Cambria Math"/>
+                <w:lang w:val="en-US"/>
+              </w:rPr>
+              <m:t>8.2</m:t>
+            </m:r>
+            <m:r>
+              <w:rPr>
+                <w:rFonts w:ascii="Cambria Math" w:hAnsi="Cambria Math"/>
+                <w:lang w:val="en-US"/>
+              </w:rPr>
+              <m:t>×</m:t>
+            </m:r>
+            <m:sSup>
+              <m:sSupPr>
+                <m:ctrlPr>
+                  <w:rPr>
+                    <w:rFonts w:ascii="Cambria Math" w:hAnsi="Cambria Math"/>
+                    <w:i/>
+                    <w:lang w:val="en-US"/>
+                  </w:rPr>
+                </m:ctrlPr>
+              </m:sSupPr>
+              <m:e>
+                <m:r>
+                  <w:rPr>
+                    <w:rFonts w:ascii="Cambria Math" w:hAnsi="Cambria Math"/>
+                    <w:lang w:val="en-US"/>
+                  </w:rPr>
+                  <m:t>10</m:t>
+                </m:r>
+              </m:e>
+              <m:sup>
+                <m:r>
+                  <w:rPr>
+                    <w:rFonts w:ascii="Cambria Math" w:hAnsi="Cambria Math"/>
+                    <w:lang w:val="en-US"/>
+                  </w:rPr>
+                  <m:t>3</m:t>
+                </m:r>
+              </m:sup>
+            </m:sSup>
+          </m:den>
+        </m:f>
+        <m:r>
+          <w:rPr>
+            <w:rFonts w:ascii="Cambria Math" w:hAnsi="Cambria Math"/>
+            <w:lang w:val="en-US"/>
+          </w:rPr>
+          <m:t>=2.23×</m:t>
+        </m:r>
+        <m:sSup>
+          <m:sSupPr>
+            <m:ctrlPr>
+              <w:rPr>
+                <w:rFonts w:ascii="Cambria Math" w:hAnsi="Cambria Math"/>
+                <w:i/>
+                <w:lang w:val="en-US"/>
+              </w:rPr>
+            </m:ctrlPr>
+          </m:sSupPr>
+          <m:e>
+            <m:r>
+              <w:rPr>
+                <w:rFonts w:ascii="Cambria Math" w:hAnsi="Cambria Math"/>
+                <w:lang w:val="en-US"/>
+              </w:rPr>
+              <m:t>10</m:t>
+            </m:r>
+          </m:e>
+          <m:sup>
+            <m:r>
+              <w:rPr>
+                <w:rFonts w:ascii="Cambria Math" w:hAnsi="Cambria Math"/>
+                <w:lang w:val="en-US"/>
+              </w:rPr>
+              <m:t>-7</m:t>
+            </m:r>
+          </m:sup>
+        </m:sSup>
+        <m:r>
+          <w:rPr>
+            <w:rFonts w:ascii="Cambria Math" w:hAnsi="Cambria Math"/>
+            <w:lang w:val="en-US"/>
+          </w:rPr>
+          <m:t>≈</m:t>
+        </m:r>
+        <m:r>
+          <w:rPr>
+            <w:rFonts w:ascii="Cambria Math" w:hAnsi="Cambria Math"/>
+            <w:lang w:val="en-US"/>
+          </w:rPr>
+          <m:t>0.2</m:t>
+        </m:r>
+        <m:r>
+          <w:rPr>
+            <w:rFonts w:ascii="Cambria Math" w:hAnsi="Cambria Math"/>
+            <w:lang w:val="en-US"/>
+          </w:rPr>
+          <m:t>2μF</m:t>
+        </m:r>
+      </m:oMath>
+      <w:r>
+        <w:rPr>
+          <w:lang w:val="en-US"/>
+        </w:rPr>
+        <w:t xml:space="preserve"> (table value)</w:t>
+      </w:r>
+    </w:p>
+    <w:p>
+      <w:pPr>
+        <w:spacing w:after="60"/>
+        <w:rPr>
+          <w:lang w:val="en-US"/>
+        </w:rPr>
+      </w:pPr>
+    </w:p>
+    <w:p>
+      <w:pPr>
+        <w:spacing w:after="60"/>
+        <w:rPr>
+          <w:lang w:val="en-US"/>
+        </w:rPr>
+      </w:pPr>
+      <m:oMath>
+        <m:sSub>
+          <m:sSubPr>
+            <m:ctrlPr>
+              <w:rPr>
+                <w:rFonts w:ascii="Cambria Math" w:hAnsi="Cambria Math"/>
+                <w:i/>
+                <w:lang w:val="en-US"/>
+              </w:rPr>
+            </m:ctrlPr>
+          </m:sSubPr>
+          <m:e>
+            <m:r>
+              <w:rPr>
+                <w:rFonts w:ascii="Cambria Math" w:hAnsi="Cambria Math"/>
+                <w:lang w:val="en-US"/>
+              </w:rPr>
+              <m:t>C</m:t>
+            </m:r>
+          </m:e>
+          <m:sub>
+            <m:r>
+              <w:rPr>
+                <w:rFonts w:ascii="Cambria Math" w:hAnsi="Cambria Math"/>
+                <w:lang w:val="en-US"/>
+              </w:rPr>
+              <m:t>2</m:t>
+            </m:r>
+          </m:sub>
+        </m:sSub>
+        <m:r>
+          <w:rPr>
+            <w:rFonts w:ascii="Cambria Math" w:hAnsi="Cambria Math"/>
+            <w:lang w:val="en-US"/>
+          </w:rPr>
+          <m:t>=nC=0.22×</m:t>
+        </m:r>
+        <m:sSup>
+          <m:sSupPr>
+            <m:ctrlPr>
+              <w:rPr>
+                <w:rFonts w:ascii="Cambria Math" w:hAnsi="Cambria Math"/>
+                <w:i/>
+                <w:lang w:val="en-US"/>
+              </w:rPr>
+            </m:ctrlPr>
+          </m:sSupPr>
+          <m:e>
+            <m:r>
+              <w:rPr>
+                <w:rFonts w:ascii="Cambria Math" w:hAnsi="Cambria Math"/>
+                <w:lang w:val="en-US"/>
+              </w:rPr>
+              <m:t>10</m:t>
+            </m:r>
+          </m:e>
+          <m:sup>
+            <m:r>
+              <w:rPr>
+                <w:rFonts w:ascii="Cambria Math" w:hAnsi="Cambria Math"/>
+                <w:lang w:val="en-US"/>
+              </w:rPr>
+              <m:t>-6</m:t>
+            </m:r>
+          </m:sup>
+        </m:sSup>
+        <m:r>
+          <w:rPr>
+            <w:rFonts w:ascii="Cambria Math" w:hAnsi="Cambria Math"/>
+            <w:lang w:val="en-US"/>
+          </w:rPr>
+          <m:t>×3.1=0.682×</m:t>
+        </m:r>
+        <m:sSup>
+          <m:sSupPr>
+            <m:ctrlPr>
+              <w:rPr>
+                <w:rFonts w:ascii="Cambria Math" w:hAnsi="Cambria Math"/>
+                <w:i/>
+                <w:lang w:val="en-US"/>
+              </w:rPr>
+            </m:ctrlPr>
+          </m:sSupPr>
+          <m:e>
+            <m:r>
+              <w:rPr>
+                <w:rFonts w:ascii="Cambria Math" w:hAnsi="Cambria Math"/>
+                <w:lang w:val="en-US"/>
+              </w:rPr>
+              <m:t>10</m:t>
+            </m:r>
+          </m:e>
+          <m:sup>
+            <m:r>
+              <w:rPr>
+                <w:rFonts w:ascii="Cambria Math" w:hAnsi="Cambria Math"/>
+                <w:lang w:val="en-US"/>
+              </w:rPr>
+              <m:t>-6</m:t>
+            </m:r>
+          </m:sup>
+        </m:sSup>
+        <m:r>
+          <w:rPr>
+            <w:rFonts w:ascii="Cambria Math" w:hAnsi="Cambria Math"/>
+            <w:lang w:val="en-US"/>
+          </w:rPr>
+          <m:t>≈0.68μF</m:t>
+        </m:r>
+      </m:oMath>
+      <w:r>
+        <w:rPr>
+          <w:lang w:val="en-US"/>
+        </w:rPr>
+        <w:t xml:space="preserve"> (table value)</w:t>
+      </w:r>
+    </w:p>
+    <w:p>
+      <w:pPr>
+        <w:spacing w:after="60"/>
+        <w:rPr>
+          <w:lang w:val="en-US"/>
+        </w:rPr>
+      </w:pPr>
+    </w:p>
+    <w:p>
+      <w:pPr>
+        <w:spacing w:after="60"/>
+        <w:rPr>
+          <w:u w:val="single"/>
+          <w:lang w:val="en-US"/>
+        </w:rPr>
+      </w:pPr>
+      <w:r>
+        <w:rPr>
+          <w:u w:val="single"/>
+          <w:lang w:val="en-US"/>
+        </w:rPr>
+        <w:t xml:space="preserve">Results: </w:t>
+      </w:r>
+      <m:oMath>
+        <m:sSub>
+          <m:sSubPr>
+            <m:ctrlPr>
+              <w:rPr>
+                <w:rFonts w:ascii="Cambria Math" w:hAnsi="Cambria Math"/>
+                <w:i/>
+                <w:u w:val="single"/>
+                <w:lang w:val="en-US"/>
+              </w:rPr>
+            </m:ctrlPr>
+          </m:sSubPr>
+          <m:e>
+            <m:r>
+              <w:rPr>
+                <w:rFonts w:ascii="Cambria Math" w:hAnsi="Cambria Math"/>
+                <w:u w:val="single"/>
+                <w:lang w:val="en-US"/>
+              </w:rPr>
+              <m:t>R</m:t>
+            </m:r>
+          </m:e>
+          <m:sub>
+            <m:r>
+              <w:rPr>
+                <w:rFonts w:ascii="Cambria Math" w:hAnsi="Cambria Math"/>
+                <w:u w:val="single"/>
+                <w:lang w:val="en-US"/>
+              </w:rPr>
+              <m:t>1</m:t>
+            </m:r>
+          </m:sub>
+        </m:sSub>
+        <m:r>
+          <w:rPr>
+            <w:rFonts w:ascii="Cambria Math" w:hAnsi="Cambria Math"/>
+            <w:u w:val="single"/>
+            <w:lang w:val="en-US"/>
+          </w:rPr>
+          <m:t xml:space="preserve">=32K, </m:t>
+        </m:r>
+        <m:sSub>
+          <m:sSubPr>
+            <m:ctrlPr>
+              <w:rPr>
+                <w:rFonts w:ascii="Cambria Math" w:hAnsi="Cambria Math"/>
+                <w:i/>
+                <w:u w:val="single"/>
+                <w:lang w:val="en-US"/>
+              </w:rPr>
+            </m:ctrlPr>
+          </m:sSubPr>
+          <m:e>
+            <m:r>
+              <w:rPr>
+                <w:rFonts w:ascii="Cambria Math" w:hAnsi="Cambria Math"/>
+                <w:u w:val="single"/>
+                <w:lang w:val="en-US"/>
+              </w:rPr>
+              <m:t>R</m:t>
+            </m:r>
+          </m:e>
+          <m:sub>
+            <m:r>
+              <w:rPr>
+                <w:rFonts w:ascii="Cambria Math" w:hAnsi="Cambria Math"/>
+                <w:u w:val="single"/>
+                <w:lang w:val="en-US"/>
+              </w:rPr>
+              <m:t>2</m:t>
+            </m:r>
+          </m:sub>
+        </m:sSub>
+        <m:r>
+          <w:rPr>
+            <w:rFonts w:ascii="Cambria Math" w:hAnsi="Cambria Math"/>
+            <w:u w:val="single"/>
+            <w:lang w:val="en-US"/>
+          </w:rPr>
+          <m:t>=</m:t>
+        </m:r>
+        <m:r>
+          <w:rPr>
+            <w:rFonts w:ascii="Cambria Math" w:hAnsi="Cambria Math"/>
+            <w:u w:val="single"/>
+            <w:lang w:val="en-US"/>
+          </w:rPr>
+          <m:t>8.</m:t>
+        </m:r>
+        <m:r>
+          <w:rPr>
+            <w:rFonts w:ascii="Cambria Math" w:hAnsi="Cambria Math"/>
+            <w:u w:val="single"/>
+            <w:lang w:val="en-US"/>
+          </w:rPr>
+          <m:t xml:space="preserve">2K, </m:t>
+        </m:r>
+        <m:sSub>
+          <m:sSubPr>
+            <m:ctrlPr>
+              <w:rPr>
+                <w:rFonts w:ascii="Cambria Math" w:hAnsi="Cambria Math"/>
+                <w:i/>
+                <w:u w:val="single"/>
+                <w:lang w:val="en-US"/>
+              </w:rPr>
+            </m:ctrlPr>
+          </m:sSubPr>
+          <m:e>
+            <m:r>
+              <w:rPr>
+                <w:rFonts w:ascii="Cambria Math" w:hAnsi="Cambria Math"/>
+                <w:u w:val="single"/>
+                <w:lang w:val="en-US"/>
+              </w:rPr>
+              <m:t>C</m:t>
+            </m:r>
+          </m:e>
+          <m:sub>
+            <m:r>
+              <w:rPr>
+                <w:rFonts w:ascii="Cambria Math" w:hAnsi="Cambria Math"/>
+                <w:u w:val="single"/>
+                <w:lang w:val="en-US"/>
+              </w:rPr>
+              <m:t>1</m:t>
+            </m:r>
+          </m:sub>
+        </m:sSub>
+        <m:r>
+          <w:rPr>
+            <w:rFonts w:ascii="Cambria Math" w:hAnsi="Cambria Math"/>
+            <w:u w:val="single"/>
+            <w:lang w:val="en-US"/>
+          </w:rPr>
+          <m:t>=0.</m:t>
+        </m:r>
+        <m:r>
+          <w:rPr>
+            <w:rFonts w:ascii="Cambria Math" w:hAnsi="Cambria Math"/>
+            <w:u w:val="single"/>
+            <w:lang w:val="en-US"/>
+          </w:rPr>
+          <m:t>22</m:t>
+        </m:r>
+        <m:r>
+          <w:rPr>
+            <w:rFonts w:ascii="Cambria Math" w:hAnsi="Cambria Math"/>
+            <w:u w:val="single"/>
+            <w:lang w:val="en-US"/>
+          </w:rPr>
+          <m:t xml:space="preserve">μF, </m:t>
+        </m:r>
+        <m:sSub>
+          <m:sSubPr>
+            <m:ctrlPr>
+              <w:rPr>
+                <w:rFonts w:ascii="Cambria Math" w:hAnsi="Cambria Math"/>
+                <w:i/>
+                <w:u w:val="single"/>
+                <w:lang w:val="en-US"/>
+              </w:rPr>
+            </m:ctrlPr>
+          </m:sSubPr>
+          <m:e>
+            <m:r>
+              <w:rPr>
+                <w:rFonts w:ascii="Cambria Math" w:hAnsi="Cambria Math"/>
+                <w:u w:val="single"/>
+                <w:lang w:val="en-US"/>
+              </w:rPr>
+              <m:t>C</m:t>
+            </m:r>
+          </m:e>
+          <m:sub>
+            <m:r>
+              <w:rPr>
+                <w:rFonts w:ascii="Cambria Math" w:hAnsi="Cambria Math"/>
+                <w:u w:val="single"/>
+                <w:lang w:val="en-US"/>
+              </w:rPr>
+              <m:t>2</m:t>
+            </m:r>
+          </m:sub>
+        </m:sSub>
+        <m:r>
+          <w:rPr>
+            <w:rFonts w:ascii="Cambria Math" w:hAnsi="Cambria Math"/>
+            <w:u w:val="single"/>
+            <w:lang w:val="en-US"/>
+          </w:rPr>
+          <m:t>=0.</m:t>
+        </m:r>
+        <m:r>
+          <w:rPr>
+            <w:rFonts w:ascii="Cambria Math" w:hAnsi="Cambria Math"/>
+            <w:u w:val="single"/>
+            <w:lang w:val="en-US"/>
+          </w:rPr>
+          <m:t>68</m:t>
+        </m:r>
+        <m:r>
+          <w:rPr>
+            <w:rFonts w:ascii="Cambria Math" w:hAnsi="Cambria Math"/>
+            <w:u w:val="single"/>
+            <w:lang w:val="en-US"/>
+          </w:rPr>
+          <m:t>μF</m:t>
+        </m:r>
+      </m:oMath>
+    </w:p>
+    <w:p>
+      <w:pPr>
+        <w:spacing w:after="60"/>
+        <w:rPr>
+          <w:u w:val="single"/>
+          <w:lang w:val="en-US"/>
+        </w:rPr>
+      </w:pPr>
+    </w:p>
+    <w:p>
+      <w:pPr>
+        <w:spacing w:after="60"/>
+        <w:rPr>
+          <w:lang w:val="en-US"/>
+        </w:rPr>
+      </w:pPr>
+      <w:r>
+        <w:rPr>
+          <w:lang w:val="en-US"/>
+        </w:rPr>
+        <w:t xml:space="preserve">Check for actual </w:t>
+      </w:r>
+      <m:oMath>
+        <m:sSub>
+          <m:sSubPr>
+            <m:ctrlPr>
+              <w:rPr>
+                <w:rFonts w:ascii="Cambria Math" w:hAnsi="Cambria Math"/>
+                <w:i/>
+                <w:lang w:val="en-US"/>
+              </w:rPr>
+            </m:ctrlPr>
+          </m:sSubPr>
+          <m:e>
+            <m:r>
+              <w:rPr>
+                <w:rFonts w:ascii="Cambria Math" w:hAnsi="Cambria Math"/>
+                <w:lang w:val="en-US"/>
+              </w:rPr>
+              <m:t>f</m:t>
+            </m:r>
+          </m:e>
+          <m:sub>
+            <m:r>
+              <w:rPr>
+                <w:rFonts w:ascii="Cambria Math" w:hAnsi="Cambria Math"/>
+                <w:lang w:val="en-US"/>
+              </w:rPr>
+              <m:t>c</m:t>
+            </m:r>
+          </m:sub>
+        </m:sSub>
+      </m:oMath>
+    </w:p>
+    <w:p>
+      <w:pPr>
+        <w:spacing w:after="60"/>
+        <w:rPr>
+          <w:lang w:val="en-US"/>
+        </w:rPr>
+      </w:pPr>
+      <m:oMathPara>
+        <m:oMath>
+          <m:sSub>
+            <m:sSubPr>
+              <m:ctrlPr>
+                <w:rPr>
+                  <w:rFonts w:ascii="Cambria Math" w:hAnsi="Cambria Math"/>
+                  <w:i/>
+                  <w:lang w:val="en-US"/>
+                </w:rPr>
+              </m:ctrlPr>
+            </m:sSubPr>
+            <m:e>
+              <m:r>
+                <w:rPr>
+                  <w:rFonts w:ascii="Cambria Math" w:hAnsi="Cambria Math"/>
+                  <w:lang w:val="en-US"/>
+                </w:rPr>
+                <m:t>f</m:t>
+              </m:r>
+            </m:e>
+            <m:sub>
+              <m:r>
+                <w:rPr>
+                  <w:rFonts w:ascii="Cambria Math" w:hAnsi="Cambria Math"/>
+                  <w:lang w:val="en-US"/>
+                </w:rPr>
+                <m:t>c</m:t>
+              </m:r>
+            </m:sub>
+          </m:sSub>
+          <m:r>
+            <w:rPr>
+              <w:rFonts w:ascii="Cambria Math" w:hAnsi="Cambria Math"/>
+              <w:lang w:val="en-US"/>
+            </w:rPr>
+            <m:t xml:space="preserve">= </m:t>
+          </m:r>
+          <m:f>
+            <m:fPr>
+              <m:ctrlPr>
+                <w:rPr>
+                  <w:rFonts w:ascii="Cambria Math" w:hAnsi="Cambria Math"/>
+                  <w:i/>
+                  <w:lang w:val="en-US"/>
+                </w:rPr>
+              </m:ctrlPr>
+            </m:fPr>
+            <m:num>
+              <m:r>
+                <w:rPr>
+                  <w:rFonts w:ascii="Cambria Math" w:hAnsi="Cambria Math"/>
+                  <w:lang w:val="en-US"/>
+                </w:rPr>
+                <m:t>1</m:t>
+              </m:r>
+            </m:num>
+            <m:den>
+              <m:r>
+                <w:rPr>
+                  <w:rFonts w:ascii="Cambria Math" w:hAnsi="Cambria Math"/>
+                  <w:lang w:val="en-US"/>
+                </w:rPr>
+                <m:t>2π×</m:t>
+              </m:r>
+              <m:rad>
+                <m:radPr>
+                  <m:degHide m:val="1"/>
+                  <m:ctrlPr>
+                    <w:rPr>
+                      <w:rFonts w:ascii="Cambria Math" w:hAnsi="Cambria Math"/>
+                      <w:i/>
+                      <w:lang w:val="en-US"/>
+                    </w:rPr>
+                  </m:ctrlPr>
+                </m:radPr>
+                <m:deg/>
+                <m:e>
+                  <m:r>
+                    <w:rPr>
+                      <w:rFonts w:ascii="Cambria Math" w:hAnsi="Cambria Math"/>
+                      <w:lang w:val="en-US"/>
+                    </w:rPr>
+                    <m:t>32×8.2×</m:t>
+                  </m:r>
+                  <m:r>
+                    <w:rPr>
+                      <w:rFonts w:ascii="Cambria Math" w:hAnsi="Cambria Math"/>
+                      <w:lang w:val="en-US"/>
+                    </w:rPr>
+                    <m:t>0.</m:t>
+                  </m:r>
+                  <m:r>
+                    <w:rPr>
+                      <w:rFonts w:ascii="Cambria Math" w:hAnsi="Cambria Math"/>
+                      <w:lang w:val="en-US"/>
+                    </w:rPr>
+                    <m:t>22</m:t>
+                  </m:r>
+                  <m:r>
+                    <w:rPr>
+                      <w:rFonts w:ascii="Cambria Math" w:hAnsi="Cambria Math"/>
+                      <w:lang w:val="en-US"/>
+                    </w:rPr>
+                    <m:t>×0.</m:t>
+                  </m:r>
+                  <m:r>
+                    <w:rPr>
+                      <w:rFonts w:ascii="Cambria Math" w:hAnsi="Cambria Math"/>
+                      <w:lang w:val="en-US"/>
+                    </w:rPr>
+                    <m:t>68</m:t>
+                  </m:r>
+                </m:e>
+              </m:rad>
+              <m:r>
+                <w:rPr>
+                  <w:rFonts w:ascii="Cambria Math" w:hAnsi="Cambria Math"/>
+                  <w:lang w:val="en-US"/>
+                </w:rPr>
+                <m:t>×</m:t>
+              </m:r>
+              <m:sSup>
+                <m:sSupPr>
+                  <m:ctrlPr>
+                    <w:rPr>
+                      <w:rFonts w:ascii="Cambria Math" w:hAnsi="Cambria Math"/>
+                      <w:i/>
+                      <w:lang w:val="en-US"/>
+                    </w:rPr>
+                  </m:ctrlPr>
+                </m:sSupPr>
+                <m:e>
+                  <m:sSup>
+                    <m:sSupPr>
+                      <m:ctrlPr>
+                        <w:rPr>
+                          <w:rFonts w:ascii="Cambria Math" w:hAnsi="Cambria Math"/>
+                          <w:i/>
+                          <w:lang w:val="en-US"/>
+                        </w:rPr>
+                      </m:ctrlPr>
+                    </m:sSupPr>
+                    <m:e>
+                      <m:r>
+                        <w:rPr>
+                          <w:rFonts w:ascii="Cambria Math" w:hAnsi="Cambria Math"/>
+                          <w:lang w:val="en-US"/>
+                        </w:rPr>
+                        <m:t>10</m:t>
+                      </m:r>
+                    </m:e>
+                    <m:sup>
+                      <m:r>
+                        <w:rPr>
+                          <w:rFonts w:ascii="Cambria Math" w:hAnsi="Cambria Math"/>
+                          <w:lang w:val="en-US"/>
+                        </w:rPr>
+                        <m:t>3</m:t>
+                      </m:r>
+                    </m:sup>
+                  </m:sSup>
+                  <m:r>
+                    <w:rPr>
+                      <w:rFonts w:ascii="Cambria Math" w:hAnsi="Cambria Math"/>
+                      <w:lang w:val="en-US"/>
+                    </w:rPr>
+                    <m:t>×</m:t>
+                  </m:r>
+                  <m:r>
+                    <w:rPr>
+                      <w:rFonts w:ascii="Cambria Math" w:hAnsi="Cambria Math"/>
+                      <w:lang w:val="en-US"/>
+                    </w:rPr>
+                    <m:t>10</m:t>
+                  </m:r>
+                </m:e>
+                <m:sup>
+                  <m:r>
+                    <w:rPr>
+                      <w:rFonts w:ascii="Cambria Math" w:hAnsi="Cambria Math"/>
+                      <w:lang w:val="en-US"/>
+                    </w:rPr>
+                    <m:t>-6</m:t>
+                  </m:r>
+                </m:sup>
+              </m:sSup>
+            </m:den>
+          </m:f>
+          <m:r>
+            <w:rPr>
+              <w:rFonts w:ascii="Cambria Math" w:hAnsi="Cambria Math"/>
+              <w:lang w:val="en-US"/>
+            </w:rPr>
+            <m:t>=25.4Hz</m:t>
+          </m:r>
+        </m:oMath>
+      </m:oMathPara>
+    </w:p>
+    <w:p>
+      <w:pPr>
+        <w:spacing w:after="60"/>
+        <w:rPr>
+          <w:lang w:val="en-US"/>
+        </w:rPr>
+      </w:pPr>
+      <w:r>
+        <w:rPr>
+          <w:lang w:val="en-US"/>
+        </w:rPr>
+        <w:t xml:space="preserve">Finally, check for </w:t>
+      </w:r>
+      <w:r>
+        <w:rPr>
+          <w:lang w:val="en-US"/>
+        </w:rPr>
+        <w:t xml:space="preserve">actual </w:t>
+      </w:r>
+      <m:oMath>
+        <m:r>
+          <w:rPr>
+            <w:rFonts w:ascii="Cambria Math" w:hAnsi="Cambria Math"/>
+            <w:lang w:val="en-US"/>
+          </w:rPr>
+          <m:t>Q</m:t>
+        </m:r>
+      </m:oMath>
+    </w:p>
+    <w:p>
+      <w:pPr>
+        <w:spacing w:after="60"/>
+        <w:rPr>
+          <w:lang w:val="en-US"/>
+        </w:rPr>
+      </w:pPr>
+      <m:oMath>
+        <m:r>
+          <w:rPr>
+            <w:rFonts w:ascii="Cambria Math" w:hAnsi="Cambria Math"/>
+            <w:lang w:val="en-US"/>
+          </w:rPr>
+          <m:t xml:space="preserve">Q= </m:t>
+        </m:r>
+        <m:f>
+          <m:fPr>
+            <m:ctrlPr>
+              <w:rPr>
+                <w:rFonts w:ascii="Cambria Math" w:hAnsi="Cambria Math"/>
+                <w:i/>
+                <w:lang w:val="en-US"/>
+              </w:rPr>
+            </m:ctrlPr>
+          </m:fPr>
+          <m:num>
+            <m:rad>
+              <m:radPr>
+                <m:degHide m:val="1"/>
+                <m:ctrlPr>
+                  <w:rPr>
+                    <w:rFonts w:ascii="Cambria Math" w:hAnsi="Cambria Math"/>
+                    <w:i/>
+                    <w:lang w:val="en-US"/>
+                  </w:rPr>
+                </m:ctrlPr>
+              </m:radPr>
+              <m:deg/>
+              <m:e>
+                <m:r>
+                  <w:rPr>
+                    <w:rFonts w:ascii="Cambria Math" w:hAnsi="Cambria Math"/>
+                    <w:lang w:val="en-US"/>
+                  </w:rPr>
+                  <m:t>32×</m:t>
+                </m:r>
+                <m:sSup>
+                  <m:sSupPr>
+                    <m:ctrlPr>
+                      <w:rPr>
+                        <w:rFonts w:ascii="Cambria Math" w:hAnsi="Cambria Math"/>
+                        <w:i/>
+                        <w:lang w:val="en-US"/>
+                      </w:rPr>
+                    </m:ctrlPr>
+                  </m:sSupPr>
+                  <m:e>
+                    <m:r>
+                      <w:rPr>
+                        <w:rFonts w:ascii="Cambria Math" w:hAnsi="Cambria Math"/>
+                        <w:lang w:val="en-US"/>
+                      </w:rPr>
+                      <m:t>10</m:t>
+                    </m:r>
+                  </m:e>
+                  <m:sup>
+                    <m:r>
+                      <w:rPr>
+                        <w:rFonts w:ascii="Cambria Math" w:hAnsi="Cambria Math"/>
+                        <w:lang w:val="en-US"/>
+                      </w:rPr>
+                      <m:t>3</m:t>
+                    </m:r>
+                  </m:sup>
+                </m:sSup>
+                <m:r>
+                  <w:rPr>
+                    <w:rFonts w:ascii="Cambria Math" w:hAnsi="Cambria Math"/>
+                    <w:lang w:val="en-US"/>
+                  </w:rPr>
+                  <m:t>×</m:t>
+                </m:r>
+                <m:r>
+                  <w:rPr>
+                    <w:rFonts w:ascii="Cambria Math" w:hAnsi="Cambria Math"/>
+                    <w:lang w:val="en-US"/>
+                  </w:rPr>
+                  <m:t>8.2</m:t>
+                </m:r>
+                <m:r>
+                  <w:rPr>
+                    <w:rFonts w:ascii="Cambria Math" w:hAnsi="Cambria Math"/>
+                    <w:lang w:val="en-US"/>
+                  </w:rPr>
+                  <m:t>×</m:t>
+                </m:r>
+                <m:sSup>
+                  <m:sSupPr>
+                    <m:ctrlPr>
+                      <w:rPr>
+                        <w:rFonts w:ascii="Cambria Math" w:hAnsi="Cambria Math"/>
+                        <w:i/>
+                        <w:lang w:val="en-US"/>
+                      </w:rPr>
+                    </m:ctrlPr>
+                  </m:sSupPr>
+                  <m:e>
+                    <m:r>
+                      <w:rPr>
+                        <w:rFonts w:ascii="Cambria Math" w:hAnsi="Cambria Math"/>
+                        <w:lang w:val="en-US"/>
+                      </w:rPr>
+                      <m:t>10</m:t>
+                    </m:r>
+                  </m:e>
+                  <m:sup>
+                    <m:r>
+                      <w:rPr>
+                        <w:rFonts w:ascii="Cambria Math" w:hAnsi="Cambria Math"/>
+                        <w:lang w:val="en-US"/>
+                      </w:rPr>
+                      <m:t>3</m:t>
+                    </m:r>
+                  </m:sup>
+                </m:sSup>
+                <m:r>
+                  <w:rPr>
+                    <w:rFonts w:ascii="Cambria Math" w:hAnsi="Cambria Math"/>
+                    <w:lang w:val="en-US"/>
+                  </w:rPr>
+                  <m:t>×0.</m:t>
+                </m:r>
+                <m:r>
+                  <w:rPr>
+                    <w:rFonts w:ascii="Cambria Math" w:hAnsi="Cambria Math"/>
+                    <w:lang w:val="en-US"/>
+                  </w:rPr>
+                  <m:t>22</m:t>
+                </m:r>
+                <m:r>
+                  <w:rPr>
+                    <w:rFonts w:ascii="Cambria Math" w:hAnsi="Cambria Math"/>
+                    <w:lang w:val="en-US"/>
+                  </w:rPr>
+                  <m:t>×</m:t>
+                </m:r>
+                <m:sSup>
+                  <m:sSupPr>
+                    <m:ctrlPr>
+                      <w:rPr>
+                        <w:rFonts w:ascii="Cambria Math" w:hAnsi="Cambria Math"/>
+                        <w:i/>
+                        <w:lang w:val="en-US"/>
+                      </w:rPr>
+                    </m:ctrlPr>
+                  </m:sSupPr>
+                  <m:e>
+                    <m:r>
+                      <w:rPr>
+                        <w:rFonts w:ascii="Cambria Math" w:hAnsi="Cambria Math"/>
+                        <w:lang w:val="en-US"/>
+                      </w:rPr>
+                      <m:t>10</m:t>
+                    </m:r>
+                  </m:e>
+                  <m:sup>
+                    <m:r>
+                      <w:rPr>
+                        <w:rFonts w:ascii="Cambria Math" w:hAnsi="Cambria Math"/>
+                        <w:lang w:val="en-US"/>
+                      </w:rPr>
+                      <m:t>-6</m:t>
+                    </m:r>
+                  </m:sup>
+                </m:sSup>
+                <m:r>
+                  <w:rPr>
+                    <w:rFonts w:ascii="Cambria Math" w:hAnsi="Cambria Math"/>
+                    <w:lang w:val="en-US"/>
+                  </w:rPr>
+                  <m:t>×0.</m:t>
+                </m:r>
+                <m:r>
+                  <w:rPr>
+                    <w:rFonts w:ascii="Cambria Math" w:hAnsi="Cambria Math"/>
+                    <w:lang w:val="en-US"/>
+                  </w:rPr>
+                  <m:t>68</m:t>
+                </m:r>
+                <m:r>
+                  <w:rPr>
+                    <w:rFonts w:ascii="Cambria Math" w:hAnsi="Cambria Math"/>
+                    <w:lang w:val="en-US"/>
+                  </w:rPr>
+                  <m:t>×</m:t>
+                </m:r>
+                <m:sSup>
+                  <m:sSupPr>
+                    <m:ctrlPr>
+                      <w:rPr>
+                        <w:rFonts w:ascii="Cambria Math" w:hAnsi="Cambria Math"/>
+                        <w:i/>
+                        <w:lang w:val="en-US"/>
+                      </w:rPr>
+                    </m:ctrlPr>
+                  </m:sSupPr>
+                  <m:e>
+                    <m:r>
+                      <w:rPr>
+                        <w:rFonts w:ascii="Cambria Math" w:hAnsi="Cambria Math"/>
+                        <w:lang w:val="en-US"/>
+                      </w:rPr>
+                      <m:t>10</m:t>
+                    </m:r>
+                  </m:e>
+                  <m:sup>
+                    <m:r>
+                      <w:rPr>
+                        <w:rFonts w:ascii="Cambria Math" w:hAnsi="Cambria Math"/>
+                        <w:lang w:val="en-US"/>
+                      </w:rPr>
+                      <m:t>-6</m:t>
+                    </m:r>
+                  </m:sup>
+                </m:sSup>
+              </m:e>
+            </m:rad>
+          </m:num>
+          <m:den>
+            <m:d>
+              <m:dPr>
+                <m:ctrlPr>
+                  <w:rPr>
+                    <w:rFonts w:ascii="Cambria Math" w:hAnsi="Cambria Math"/>
+                    <w:i/>
+                    <w:lang w:val="en-US"/>
+                  </w:rPr>
+                </m:ctrlPr>
+              </m:dPr>
+              <m:e>
+                <m:r>
+                  <w:rPr>
+                    <w:rFonts w:ascii="Cambria Math" w:hAnsi="Cambria Math"/>
+                    <w:lang w:val="en-US"/>
+                  </w:rPr>
+                  <m:t>32+</m:t>
+                </m:r>
+                <m:r>
+                  <w:rPr>
+                    <w:rFonts w:ascii="Cambria Math" w:hAnsi="Cambria Math"/>
+                    <w:lang w:val="en-US"/>
+                  </w:rPr>
+                  <m:t>8.2</m:t>
+                </m:r>
+              </m:e>
+            </m:d>
+            <m:r>
+              <w:rPr>
+                <w:rFonts w:ascii="Cambria Math" w:hAnsi="Cambria Math"/>
+                <w:lang w:val="en-US"/>
+              </w:rPr>
+              <m:t>×</m:t>
+            </m:r>
+            <m:sSup>
+              <m:sSupPr>
+                <m:ctrlPr>
+                  <w:rPr>
+                    <w:rFonts w:ascii="Cambria Math" w:hAnsi="Cambria Math"/>
+                    <w:i/>
+                    <w:lang w:val="en-US"/>
+                  </w:rPr>
+                </m:ctrlPr>
+              </m:sSupPr>
+              <m:e>
+                <m:r>
+                  <w:rPr>
+                    <w:rFonts w:ascii="Cambria Math" w:hAnsi="Cambria Math"/>
+                    <w:lang w:val="en-US"/>
+                  </w:rPr>
+                  <m:t>10</m:t>
+                </m:r>
+              </m:e>
+              <m:sup>
+                <m:r>
+                  <w:rPr>
+                    <w:rFonts w:ascii="Cambria Math" w:hAnsi="Cambria Math"/>
+                    <w:lang w:val="en-US"/>
+                  </w:rPr>
+                  <m:t>3</m:t>
+                </m:r>
+              </m:sup>
+            </m:sSup>
+            <m:r>
+              <w:rPr>
+                <w:rFonts w:ascii="Cambria Math" w:hAnsi="Cambria Math"/>
+                <w:lang w:val="en-US"/>
+              </w:rPr>
+              <m:t>×0.</m:t>
+            </m:r>
+            <m:r>
+              <w:rPr>
+                <w:rFonts w:ascii="Cambria Math" w:hAnsi="Cambria Math"/>
+                <w:lang w:val="en-US"/>
+              </w:rPr>
+              <m:t>22</m:t>
+            </m:r>
+            <m:r>
+              <w:rPr>
+                <w:rFonts w:ascii="Cambria Math" w:hAnsi="Cambria Math"/>
+                <w:lang w:val="en-US"/>
+              </w:rPr>
+              <m:t>×</m:t>
+            </m:r>
+            <m:sSup>
+              <m:sSupPr>
+                <m:ctrlPr>
+                  <w:rPr>
+                    <w:rFonts w:ascii="Cambria Math" w:hAnsi="Cambria Math"/>
+                    <w:i/>
+                    <w:lang w:val="en-US"/>
+                  </w:rPr>
+                </m:ctrlPr>
+              </m:sSupPr>
+              <m:e>
+                <m:r>
+                  <w:rPr>
+                    <w:rFonts w:ascii="Cambria Math" w:hAnsi="Cambria Math"/>
+                    <w:lang w:val="en-US"/>
+                  </w:rPr>
+                  <m:t>10</m:t>
+                </m:r>
+              </m:e>
+              <m:sup>
+                <m:r>
+                  <w:rPr>
+                    <w:rFonts w:ascii="Cambria Math" w:hAnsi="Cambria Math"/>
+                    <w:lang w:val="en-US"/>
+                  </w:rPr>
+                  <m:t>-6</m:t>
+                </m:r>
+              </m:sup>
+            </m:sSup>
+          </m:den>
+        </m:f>
+        <m:r>
+          <w:rPr>
+            <w:rFonts w:ascii="Cambria Math" w:hAnsi="Cambria Math"/>
+            <w:lang w:val="en-US"/>
+          </w:rPr>
+          <m:t>= 0.708</m:t>
+        </m:r>
+      </m:oMath>
+      <w:r>
+        <w:rPr>
+          <w:lang w:val="en-US"/>
+        </w:rPr>
+        <w:tab/>
+        <w:t xml:space="preserve">- very close to </w:t>
+      </w:r>
+      <w:r>
+        <w:rPr>
+          <w:lang w:val="en-US"/>
+        </w:rPr>
+        <w:t>expected</w:t>
+      </w:r>
+      <w:r>
+        <w:rPr>
+          <w:lang w:val="en-US"/>
+        </w:rPr>
+        <w:t xml:space="preserve"> 0.707  </w:t>
+      </w:r>
+    </w:p>
+    <w:p>
+      <w:pPr>
+        <w:spacing w:after="60"/>
+        <w:rPr>
+          <w:lang w:val="en-US"/>
+        </w:rPr>
+      </w:pPr>
+    </w:p>
+    <w:p>
+      <w:pPr>
+        <w:spacing w:after="60"/>
+        <w:rPr>
+          <w:lang w:val="en-US"/>
+        </w:rPr>
+      </w:pPr>
+    </w:p>
+    <w:p>
+      <w:pPr>
+        <w:spacing w:after="60"/>
+        <w:rPr>
+          <w:lang w:val="en-US"/>
+        </w:rPr>
+      </w:pPr>
+    </w:p>
+    <w:p>
+      <w:pPr>
+        <w:spacing w:after="60"/>
+        <w:rPr>
+          <w:lang w:val="en-US"/>
+        </w:rPr>
+      </w:pPr>
+    </w:p>
+    <w:p>
+      <w:pPr>
+        <w:spacing w:after="60"/>
+        <w:rPr>
+          <w:lang w:val="en-US"/>
+        </w:rPr>
+      </w:pPr>
+      <w:r>
         <w:rPr>
           <w:b/>
           <w:bCs/>
         </w:rPr>
-      </w:pPr>
-      <w:r>
+        <w:br w:type="page"/>
+      </w:r>
+    </w:p>
+    <w:p>
+      <w:pPr>
         <w:rPr>
           <w:b/>
           <w:bCs/>
         </w:rPr>
+      </w:pPr>
+      <w:r>
+        <w:rPr>
+          <w:b/>
+          <w:bCs/>
+        </w:rPr>
+        <w:lastRenderedPageBreak/>
         <w:t>Appendix:</w:t>
       </w:r>
     </w:p>
     <w:p>
       <w:pPr>
-        <w:spacing w:after="60"/>
-        <w:rPr>
-          <w:lang w:val="en-US"/>
-        </w:rPr>
-      </w:pPr>
-      <w:r>
-        <w:rPr>
+        <w:pStyle w:val="ListParagraph"/>
+        <w:numPr>
+          <w:ilvl w:val="0"/>
+          <w:numId w:val="1"/>
+        </w:numPr>
+        <w:spacing w:after="60"/>
+        <w:rPr>
+          <w:b/>
+          <w:bCs/>
+          <w:lang w:val="en-US"/>
+        </w:rPr>
+      </w:pPr>
+      <w:r>
+        <w:rPr>
+          <w:b/>
+          <w:bCs/>
           <w:lang w:val="en-US"/>
         </w:rPr>
         <w:t>Graph for n and m</w:t>
@@ -2384,7 +4699,7 @@
                     <pic:cNvPicPr/>
                   </pic:nvPicPr>
                   <pic:blipFill rotWithShape="1">
-                    <a:blip r:embed="rId4" cstate="print">
+                    <a:blip r:embed="rId5" cstate="print">
                       <a:extLst>
                         <a:ext uri="{28A0092B-C50C-407E-A947-70E740481C1C}">
                           <a14:useLocalDpi xmlns:a14="http://schemas.microsoft.com/office/drawing/2010/main" val="0"/>
@@ -2418,6 +4733,171 @@
         </w:drawing>
       </w:r>
     </w:p>
+    <w:p>
+      <w:pPr>
+        <w:spacing w:after="60"/>
+        <w:rPr>
+          <w:lang w:val="en-US"/>
+        </w:rPr>
+      </w:pPr>
+    </w:p>
+    <w:p>
+      <w:pPr>
+        <w:pStyle w:val="ListParagraph"/>
+        <w:numPr>
+          <w:ilvl w:val="0"/>
+          <w:numId w:val="1"/>
+        </w:numPr>
+        <w:spacing w:after="60"/>
+        <w:rPr>
+          <w:b/>
+          <w:bCs/>
+          <w:lang w:val="en-US"/>
+        </w:rPr>
+      </w:pPr>
+      <w:r>
+        <w:rPr>
+          <w:b/>
+          <w:bCs/>
+          <w:lang w:val="en-US"/>
+        </w:rPr>
+        <w:t>Another trial for m and n:</w:t>
+      </w:r>
+    </w:p>
+    <w:p>
+      <w:pPr>
+        <w:pStyle w:val="ListParagraph"/>
+        <w:spacing w:after="60"/>
+        <w:rPr>
+          <w:lang w:val="en-US"/>
+        </w:rPr>
+      </w:pPr>
+      <w:r>
+        <w:rPr>
+          <w:lang w:val="en-US"/>
+        </w:rPr>
+        <w:t>Choose n=2.2, m = 1.87</w:t>
+      </w:r>
+    </w:p>
+    <w:p>
+      <w:pPr>
+        <w:pStyle w:val="ListParagraph"/>
+        <w:spacing w:after="60"/>
+        <w:rPr>
+          <w:lang w:val="en-US"/>
+        </w:rPr>
+      </w:pPr>
+    </w:p>
+    <w:p>
+      <w:pPr>
+        <w:pStyle w:val="ListParagraph"/>
+        <w:spacing w:after="60"/>
+        <w:rPr>
+          <w:lang w:val="en-US"/>
+        </w:rPr>
+      </w:pPr>
+      <w:r>
+        <w:rPr>
+          <w:lang w:val="en-US"/>
+        </w:rPr>
+        <w:t>Hence R1 = 32K (from datasheet)</w:t>
+      </w:r>
+    </w:p>
+    <w:p>
+      <w:pPr>
+        <w:pStyle w:val="ListParagraph"/>
+        <w:spacing w:after="60"/>
+        <w:rPr>
+          <w:lang w:val="en-US"/>
+        </w:rPr>
+      </w:pPr>
+      <w:r>
+        <w:rPr>
+          <w:lang w:val="en-US"/>
+        </w:rPr>
+        <w:t>R2 = 17.65 ~ 18K</w:t>
+      </w:r>
+    </w:p>
+    <w:p>
+      <w:pPr>
+        <w:pStyle w:val="ListParagraph"/>
+        <w:spacing w:after="60"/>
+        <w:rPr>
+          <w:lang w:val="en-US"/>
+        </w:rPr>
+      </w:pPr>
+    </w:p>
+    <w:p>
+      <w:pPr>
+        <w:pStyle w:val="ListParagraph"/>
+        <w:spacing w:after="60"/>
+        <w:rPr>
+          <w:lang w:val="en-US"/>
+        </w:rPr>
+      </w:pPr>
+      <w:r>
+        <w:rPr>
+          <w:lang w:val="en-US"/>
+        </w:rPr>
+        <w:t>Calculate C for cutoff frequency 25Hz</w:t>
+      </w:r>
+    </w:p>
+    <w:p>
+      <w:pPr>
+        <w:pStyle w:val="ListParagraph"/>
+        <w:spacing w:after="60"/>
+        <w:rPr>
+          <w:lang w:val="en-US"/>
+        </w:rPr>
+      </w:pPr>
+      <w:r>
+        <w:rPr>
+          <w:lang w:val="en-US"/>
+        </w:rPr>
+        <w:t xml:space="preserve">C = 0.17 </w:t>
+      </w:r>
+      <w:proofErr w:type="spellStart"/>
+      <w:r>
+        <w:rPr>
+          <w:lang w:val="en-US"/>
+        </w:rPr>
+        <w:t>microF</w:t>
+      </w:r>
+      <w:proofErr w:type="spellEnd"/>
+      <w:r>
+        <w:rPr>
+          <w:lang w:val="en-US"/>
+        </w:rPr>
+        <w:t xml:space="preserve"> – not table value. Try again</w:t>
+      </w:r>
+    </w:p>
+    <w:p>
+      <w:pPr>
+        <w:pStyle w:val="ListParagraph"/>
+        <w:spacing w:after="60"/>
+        <w:rPr>
+          <w:lang w:val="en-US"/>
+        </w:rPr>
+      </w:pPr>
+      <w:r>
+        <w:rPr>
+          <w:lang w:val="en-US"/>
+        </w:rPr>
+        <w:t xml:space="preserve">Can be used if </w:t>
+      </w:r>
+      <w:r>
+        <w:rPr>
+          <w:lang w:val="en-US"/>
+        </w:rPr>
+        <w:t>f</w:t>
+      </w:r>
+      <w:r>
+        <w:rPr>
+          <w:lang w:val="en-US"/>
+        </w:rPr>
+        <w:t>c is changed to 29Hz or 18-19Hz</w:t>
+      </w:r>
+    </w:p>
     <w:sectPr>
       <w:pgSz w:w="11906" w:h="16838"/>
       <w:pgMar w:top="1440" w:right="1440" w:bottom="1440" w:left="1440" w:header="708" w:footer="708" w:gutter="0"/>
@@ -2426,6 +4906,105 @@
     </w:sectPr>
   </w:body>
 </w:document>
+</file>
+
+<file path=word/numbering.xml><?xml version="1.0" encoding="utf-8"?>
+<w:numbering xmlns:wpc="http://schemas.microsoft.com/office/word/2010/wordprocessingCanvas" xmlns:cx="http://schemas.microsoft.com/office/drawing/2014/chartex" xmlns:cx1="http://schemas.microsoft.com/office/drawing/2015/9/8/chartex" xmlns:cx2="http://schemas.microsoft.com/office/drawing/2015/10/21/chartex" xmlns:cx3="http://schemas.microsoft.com/office/drawing/2016/5/9/chartex" xmlns:cx4="http://schemas.microsoft.com/office/drawing/2016/5/10/chartex" xmlns:cx5="http://schemas.microsoft.com/office/drawing/2016/5/11/chartex" xmlns:cx6="http://schemas.microsoft.com/office/drawing/2016/5/12/chartex" xmlns:cx7="http://schemas.microsoft.com/office/drawing/2016/5/13/chartex" xmlns:cx8="http://schemas.microsoft.com/office/drawing/2016/5/14/chartex" xmlns:mc="http://schemas.openxmlformats.org/markup-compatibility/2006" xmlns:aink="http://schemas.microsoft.com/office/drawing/2016/ink" xmlns:am3d="http://schemas.microsoft.com/office/drawing/2017/model3d" xmlns:o="urn:schemas-microsoft-com:office:office" xmlns:oel="http://schemas.microsoft.com/office/2019/extlst" xmlns:r="http://schemas.openxmlformats.org/officeDocument/2006/relationships" xmlns:m="http://schemas.openxmlformats.org/officeDocument/2006/math" xmlns:v="urn:schemas-microsoft-com:vml" xmlns:wp14="http://schemas.microsoft.com/office/word/2010/wordprocessingDrawing" xmlns:wp="http://schemas.openxmlformats.org/drawingml/2006/wordprocessingDrawing" xmlns:w10="urn:schemas-microsoft-com:office:word" xmlns:w="http://schemas.openxmlformats.org/wordprocessingml/2006/main" xmlns:w14="http://schemas.microsoft.com/office/word/2010/wordml" xmlns:w15="http://schemas.microsoft.com/office/word/2012/wordml" xmlns:w16cex="http://schemas.microsoft.com/office/word/2018/wordml/cex" xmlns:w16cid="http://schemas.microsoft.com/office/word/2016/wordml/cid" xmlns:w16="http://schemas.microsoft.com/office/word/2018/wordml" xmlns:w16du="http://schemas.microsoft.com/office/word/2023/wordml/word16du" xmlns:w16sdtdh="http://schemas.microsoft.com/office/word/2020/wordml/sdtdatahash" xmlns:w16sdtfl="http://schemas.microsoft.com/office/word/2024/wordml/sdtformatlock" xmlns:w16se="http://schemas.microsoft.com/office/word/2015/wordml/symex" xmlns:wpg="http://schemas.microsoft.com/office/word/2010/wordprocessingGroup" xmlns:wpi="http://schemas.microsoft.com/office/word/2010/wordprocessingInk" xmlns:wne="http://schemas.microsoft.com/office/word/2006/wordml" xmlns:wps="http://schemas.microsoft.com/office/word/2010/wordprocessingShape" mc:Ignorable="w14 w15 w16se w16cid w16 w16cex w16sdtdh w16sdtfl w16du wp14">
+  <w:abstractNum w:abstractNumId="0" w15:restartNumberingAfterBreak="0">
+    <w:nsid w:val="23A82583"/>
+    <w:multiLevelType w:val="hybridMultilevel"/>
+    <w:tmpl w:val="CAE2C4F8"/>
+    <w:lvl w:ilvl="0" w:tplc="DA80DD4A">
+      <w:start w:val="1"/>
+      <w:numFmt w:val="upperLetter"/>
+      <w:lvlText w:val="%1."/>
+      <w:lvlJc w:val="left"/>
+      <w:pPr>
+        <w:ind w:left="720" w:hanging="360"/>
+      </w:pPr>
+      <w:rPr>
+        <w:rFonts w:hint="default"/>
+        <w:b/>
+        <w:bCs/>
+      </w:rPr>
+    </w:lvl>
+    <w:lvl w:ilvl="1" w:tplc="08090019" w:tentative="1">
+      <w:start w:val="1"/>
+      <w:numFmt w:val="lowerLetter"/>
+      <w:lvlText w:val="%2."/>
+      <w:lvlJc w:val="left"/>
+      <w:pPr>
+        <w:ind w:left="1440" w:hanging="360"/>
+      </w:pPr>
+    </w:lvl>
+    <w:lvl w:ilvl="2" w:tplc="0809001B" w:tentative="1">
+      <w:start w:val="1"/>
+      <w:numFmt w:val="lowerRoman"/>
+      <w:lvlText w:val="%3."/>
+      <w:lvlJc w:val="right"/>
+      <w:pPr>
+        <w:ind w:left="2160" w:hanging="180"/>
+      </w:pPr>
+    </w:lvl>
+    <w:lvl w:ilvl="3" w:tplc="0809000F" w:tentative="1">
+      <w:start w:val="1"/>
+      <w:numFmt w:val="decimal"/>
+      <w:lvlText w:val="%4."/>
+      <w:lvlJc w:val="left"/>
+      <w:pPr>
+        <w:ind w:left="2880" w:hanging="360"/>
+      </w:pPr>
+    </w:lvl>
+    <w:lvl w:ilvl="4" w:tplc="08090019" w:tentative="1">
+      <w:start w:val="1"/>
+      <w:numFmt w:val="lowerLetter"/>
+      <w:lvlText w:val="%5."/>
+      <w:lvlJc w:val="left"/>
+      <w:pPr>
+        <w:ind w:left="3600" w:hanging="360"/>
+      </w:pPr>
+    </w:lvl>
+    <w:lvl w:ilvl="5" w:tplc="0809001B" w:tentative="1">
+      <w:start w:val="1"/>
+      <w:numFmt w:val="lowerRoman"/>
+      <w:lvlText w:val="%6."/>
+      <w:lvlJc w:val="right"/>
+      <w:pPr>
+        <w:ind w:left="4320" w:hanging="180"/>
+      </w:pPr>
+    </w:lvl>
+    <w:lvl w:ilvl="6" w:tplc="0809000F" w:tentative="1">
+      <w:start w:val="1"/>
+      <w:numFmt w:val="decimal"/>
+      <w:lvlText w:val="%7."/>
+      <w:lvlJc w:val="left"/>
+      <w:pPr>
+        <w:ind w:left="5040" w:hanging="360"/>
+      </w:pPr>
+    </w:lvl>
+    <w:lvl w:ilvl="7" w:tplc="08090019" w:tentative="1">
+      <w:start w:val="1"/>
+      <w:numFmt w:val="lowerLetter"/>
+      <w:lvlText w:val="%8."/>
+      <w:lvlJc w:val="left"/>
+      <w:pPr>
+        <w:ind w:left="5760" w:hanging="360"/>
+      </w:pPr>
+    </w:lvl>
+    <w:lvl w:ilvl="8" w:tplc="0809001B" w:tentative="1">
+      <w:start w:val="1"/>
+      <w:numFmt w:val="lowerRoman"/>
+      <w:lvlText w:val="%9."/>
+      <w:lvlJc w:val="right"/>
+      <w:pPr>
+        <w:ind w:left="6480" w:hanging="180"/>
+      </w:pPr>
+    </w:lvl>
+  </w:abstractNum>
+  <w:num w:numId="1" w16cid:durableId="1272083019">
+    <w:abstractNumId w:val="0"/>
+  </w:num>
+</w:numbering>
 </file>
 
 <file path=word/styles.xml><?xml version="1.0" encoding="utf-8"?>

</xml_diff>